<commit_message>
modify guide-line because of adding new script
</commit_message>
<xml_diff>
--- a/Test_command_guideline_tag0.9.docx
+++ b/Test_command_guideline_tag0.9.docx
@@ -1,6 +1,6 @@
 
 <file path=word/document.xml><?xml version="1.0" encoding="utf-8"?>
-<w:document xmlns:wpc="http://schemas.microsoft.com/office/word/2010/wordprocessingCanvas" xmlns:mc="http://schemas.openxmlformats.org/markup-compatibility/2006" xmlns:o="urn:schemas-microsoft-com:office:office" xmlns:r="http://schemas.openxmlformats.org/officeDocument/2006/relationships" xmlns:m="http://schemas.openxmlformats.org/officeDocument/2006/math" xmlns:v="urn:schemas-microsoft-com:vml" xmlns:wp14="http://schemas.microsoft.com/office/word/2010/wordprocessingDrawing" xmlns:wp="http://schemas.openxmlformats.org/drawingml/2006/wordprocessingDrawing" xmlns:w10="urn:schemas-microsoft-com:office:word" xmlns:w="http://schemas.openxmlformats.org/wordprocessingml/2006/main" xmlns:w14="http://schemas.microsoft.com/office/word/2010/wordml" xmlns:w15="http://schemas.microsoft.com/office/word/2012/wordml" xmlns:wpg="http://schemas.microsoft.com/office/word/2010/wordprocessingGroup" xmlns:wpi="http://schemas.microsoft.com/office/word/2010/wordprocessingInk" xmlns:wne="http://schemas.microsoft.com/office/word/2006/wordml" xmlns:wps="http://schemas.microsoft.com/office/word/2010/wordprocessingShape" mc:Ignorable="w14 w15 wp14">
+<w:document xmlns:ve="http://schemas.openxmlformats.org/markup-compatibility/2006" xmlns:o="urn:schemas-microsoft-com:office:office" xmlns:r="http://schemas.openxmlformats.org/officeDocument/2006/relationships" xmlns:m="http://schemas.openxmlformats.org/officeDocument/2006/math" xmlns:v="urn:schemas-microsoft-com:vml" xmlns:wp="http://schemas.openxmlformats.org/drawingml/2006/wordprocessingDrawing" xmlns:w10="urn:schemas-microsoft-com:office:word" xmlns:w="http://schemas.openxmlformats.org/wordprocessingml/2006/main" xmlns:wne="http://schemas.microsoft.com/office/word/2006/wordml">
   <w:body>
     <w:sdt>
       <w:sdtPr>
@@ -1957,15 +1957,7 @@
     <w:p/>
     <w:p>
       <w:r>
-        <w:t>All script already install to “/</w:t>
-      </w:r>
-      <w:proofErr w:type="spellStart"/>
-      <w:r>
-        <w:t>etc</w:t>
-      </w:r>
-      <w:proofErr w:type="spellEnd"/>
-      <w:r>
-        <w:t xml:space="preserve">/factory-test” both of it available for test. </w:t>
+        <w:t xml:space="preserve">All script already install to “/etc/factory-test” both of it available for test. </w:t>
       </w:r>
     </w:p>
     <w:p>
@@ -2113,13 +2105,8 @@
     </w:p>
     <w:p>
       <w:r>
-        <w:t xml:space="preserve">               |----- </w:t>
-      </w:r>
-      <w:proofErr w:type="spellStart"/>
-      <w:r>
-        <w:t>conf</w:t>
-      </w:r>
-      <w:proofErr w:type="spellEnd"/>
+        <w:t xml:space="preserve">               |----- conf</w:t>
+      </w:r>
       <w:r>
         <w:tab/>
       </w:r>
@@ -2136,44 +2123,20 @@
     </w:p>
     <w:p>
       <w:r>
-        <w:t>For testing running the script at project fold (</w:t>
+        <w:t xml:space="preserve">For testing running the script at project fold (exp: </w:t>
       </w:r>
       <w:proofErr w:type="spellStart"/>
       <w:r>
-        <w:t>exp</w:t>
+        <w:t>zepp</w:t>
       </w:r>
       <w:proofErr w:type="spellEnd"/>
       <w:r>
-        <w:t xml:space="preserve">: </w:t>
-      </w:r>
-      <w:proofErr w:type="spellStart"/>
-      <w:r>
-        <w:t>zepp</w:t>
-      </w:r>
-      <w:proofErr w:type="spellEnd"/>
-      <w:r>
         <w:t>)</w:t>
       </w:r>
     </w:p>
     <w:p>
       <w:r>
-        <w:t>To configure specify test script: modify the .</w:t>
-      </w:r>
-      <w:proofErr w:type="spellStart"/>
-      <w:r>
-        <w:t>conf</w:t>
-      </w:r>
-      <w:proofErr w:type="spellEnd"/>
-      <w:r>
-        <w:t xml:space="preserve"> file at </w:t>
-      </w:r>
-      <w:proofErr w:type="spellStart"/>
-      <w:r>
-        <w:t>conf</w:t>
-      </w:r>
-      <w:proofErr w:type="spellEnd"/>
-      <w:r>
-        <w:t xml:space="preserve"> fold.</w:t>
+        <w:t>To configure specify test script: modify the .conf file at conf fold.</w:t>
       </w:r>
     </w:p>
     <w:p/>
@@ -2209,22 +2172,14 @@
     </w:p>
     <w:p>
       <w:r>
-        <w:t xml:space="preserve">All key define at </w:t>
+        <w:t>All key define at conf file “</w:t>
       </w:r>
       <w:proofErr w:type="spellStart"/>
       <w:r>
-        <w:t>conf</w:t>
+        <w:t>key_list.conf</w:t>
       </w:r>
       <w:proofErr w:type="spellEnd"/>
       <w:r>
-        <w:t xml:space="preserve"> file “</w:t>
-      </w:r>
-      <w:proofErr w:type="spellStart"/>
-      <w:r>
-        <w:t>key_list.conf</w:t>
-      </w:r>
-      <w:proofErr w:type="spellEnd"/>
-      <w:r>
         <w:t>”</w:t>
       </w:r>
       <w:r>
@@ -2259,13 +2214,8 @@
       </w:r>
     </w:p>
     <w:p>
-      <w:proofErr w:type="spellStart"/>
-      <w:r>
-        <w:t>Exp</w:t>
-      </w:r>
-      <w:proofErr w:type="spellEnd"/>
-      <w:r>
-        <w:t>:</w:t>
+      <w:r>
+        <w:t>Exp:</w:t>
       </w:r>
     </w:p>
     <w:p>
@@ -2302,17 +2252,20 @@
         <w:t>etc</w:t>
       </w:r>
       <w:r>
-        <w:t>/factory-test/zepp/button_f_check.sh</w:t>
-      </w:r>
-    </w:p>
-    <w:p>
+        <w:t>/factory-test/</w:t>
+      </w:r>
       <w:proofErr w:type="spellStart"/>
       <w:r>
-        <w:t>Exp</w:t>
+        <w:t>zepp</w:t>
       </w:r>
       <w:proofErr w:type="spellEnd"/>
       <w:r>
-        <w:t>:</w:t>
+        <w:t>/button_f_check.sh</w:t>
+      </w:r>
+    </w:p>
+    <w:p>
+      <w:r>
+        <w:t>Exp:</w:t>
       </w:r>
     </w:p>
     <w:p>
@@ -2321,7 +2274,7 @@
           <w:noProof/>
         </w:rPr>
         <w:drawing>
-          <wp:inline distT="0" distB="0" distL="0" distR="0" wp14:anchorId="0BB268A4" wp14:editId="333556A1">
+          <wp:inline distT="0" distB="0" distL="0" distR="0">
             <wp:extent cx="5886450" cy="1057275"/>
             <wp:effectExtent l="0" t="0" r="0" b="9525"/>
             <wp:docPr id="4" name="Picture 4"/>
@@ -2336,7 +2289,7 @@
                     <pic:cNvPicPr/>
                   </pic:nvPicPr>
                   <pic:blipFill>
-                    <a:blip r:embed="rId8"/>
+                    <a:blip r:embed="rId8" cstate="print"/>
                     <a:stretch>
                       <a:fillRect/>
                     </a:stretch>
@@ -2376,15 +2329,7 @@
     </w:p>
     <w:p>
       <w:r>
-        <w:t xml:space="preserve">All I2C chip define at </w:t>
-      </w:r>
-      <w:proofErr w:type="spellStart"/>
-      <w:r>
-        <w:t>conf</w:t>
-      </w:r>
-      <w:proofErr w:type="spellEnd"/>
-      <w:r>
-        <w:t xml:space="preserve"> file “</w:t>
+        <w:t>All I2C chip define at conf file “</w:t>
       </w:r>
       <w:proofErr w:type="spellStart"/>
       <w:r>
@@ -2465,156 +2410,138 @@
         </w:rPr>
         <w:t>(</w:t>
       </w:r>
+      <w:proofErr w:type="gramStart"/>
+      <w:r>
+        <w:rPr>
+          <w:b/>
+        </w:rPr>
+        <w:t>exp</w:t>
+      </w:r>
+      <w:proofErr w:type="gramEnd"/>
+      <w:r>
+        <w:rPr>
+          <w:b/>
+        </w:rPr>
+        <w:t>: Address “0x40” will be “0x40/2”  only use the digital part “20”)</w:t>
+      </w:r>
+    </w:p>
+    <w:p>
+      <w:pPr>
+        <w:rPr>
+          <w:b/>
+        </w:rPr>
+      </w:pPr>
+      <w:r>
+        <w:rPr>
+          <w:b/>
+        </w:rPr>
+        <w:t>Conf file exp:</w:t>
+      </w:r>
+    </w:p>
+    <w:p>
+      <w:proofErr w:type="gramStart"/>
+      <w:r>
+        <w:t>i2c-2</w:t>
+      </w:r>
+      <w:proofErr w:type="gramEnd"/>
+      <w:r>
+        <w:t xml:space="preserve"> 20 PA1-MA12070 </w:t>
+      </w:r>
+    </w:p>
+    <w:p>
+      <w:proofErr w:type="gramStart"/>
+      <w:r>
+        <w:t>i2c-2</w:t>
+      </w:r>
+      <w:proofErr w:type="gramEnd"/>
+      <w:r>
+        <w:t xml:space="preserve"> 21 PA2-MA12070 </w:t>
+      </w:r>
+    </w:p>
+    <w:p>
+      <w:proofErr w:type="gramStart"/>
+      <w:r>
+        <w:t>i2c-2</w:t>
+      </w:r>
+      <w:proofErr w:type="gramEnd"/>
+      <w:r>
+        <w:t xml:space="preserve"> 22 PA3-MA12070 </w:t>
+      </w:r>
+    </w:p>
+    <w:p>
+      <w:proofErr w:type="gramStart"/>
+      <w:r>
+        <w:t>i2c-3</w:t>
+      </w:r>
+      <w:proofErr w:type="gramEnd"/>
+      <w:r>
+        <w:t xml:space="preserve"> 64 VLED-IS31FL3196A</w:t>
+      </w:r>
+    </w:p>
+    <w:p>
+      <w:proofErr w:type="gramStart"/>
+      <w:r>
+        <w:t>i2c-3</w:t>
+      </w:r>
+      <w:proofErr w:type="gramEnd"/>
+      <w:r>
+        <w:t xml:space="preserve"> 67 KB-LED-IS31FL3196A</w:t>
+      </w:r>
+    </w:p>
+    <w:p/>
+    <w:p/>
+    <w:p>
+      <w:r>
+        <w:t xml:space="preserve">Test </w:t>
+      </w:r>
+      <w:proofErr w:type="gramStart"/>
+      <w:r>
+        <w:t>command :</w:t>
+      </w:r>
+      <w:proofErr w:type="gramEnd"/>
+    </w:p>
+    <w:p>
       <w:proofErr w:type="spellStart"/>
       <w:proofErr w:type="gramStart"/>
       <w:r>
-        <w:rPr>
-          <w:b/>
-        </w:rPr>
-        <w:t>exp</w:t>
+        <w:lastRenderedPageBreak/>
+        <w:t>adb</w:t>
       </w:r>
       <w:proofErr w:type="spellEnd"/>
       <w:proofErr w:type="gramEnd"/>
       <w:r>
-        <w:rPr>
-          <w:b/>
-        </w:rPr>
-        <w:t>: Address “0x40” will be “0x40/2”  only use the digital part “20”)</w:t>
-      </w:r>
-    </w:p>
-    <w:p>
-      <w:pPr>
-        <w:rPr>
-          <w:b/>
-        </w:rPr>
-      </w:pPr>
+        <w:t xml:space="preserve"> shell /etc</w:t>
+      </w:r>
+      <w:r>
+        <w:t>/factory-test/</w:t>
+      </w:r>
       <w:proofErr w:type="spellStart"/>
       <w:r>
-        <w:rPr>
-          <w:b/>
-        </w:rPr>
-        <w:t>Conf</w:t>
+        <w:t>zepp</w:t>
       </w:r>
       <w:proofErr w:type="spellEnd"/>
       <w:r>
-        <w:rPr>
-          <w:b/>
-        </w:rPr>
-        <w:t xml:space="preserve"> file </w:t>
-      </w:r>
-      <w:proofErr w:type="spellStart"/>
-      <w:r>
-        <w:rPr>
-          <w:b/>
-        </w:rPr>
+        <w:t>/inventory.sh</w:t>
+      </w:r>
+    </w:p>
+    <w:p/>
+    <w:p>
+      <w:proofErr w:type="gramStart"/>
+      <w:r>
         <w:t>exp</w:t>
       </w:r>
-      <w:proofErr w:type="spellEnd"/>
-      <w:r>
-        <w:rPr>
-          <w:b/>
-        </w:rPr>
+      <w:proofErr w:type="gramEnd"/>
+      <w:r>
         <w:t>:</w:t>
       </w:r>
     </w:p>
     <w:p>
-      <w:proofErr w:type="gramStart"/>
-      <w:r>
-        <w:t>i2c-2</w:t>
-      </w:r>
-      <w:proofErr w:type="gramEnd"/>
-      <w:r>
-        <w:t xml:space="preserve"> 20 PA1-MA12070 </w:t>
-      </w:r>
-    </w:p>
-    <w:p>
-      <w:proofErr w:type="gramStart"/>
-      <w:r>
-        <w:t>i2c-2</w:t>
-      </w:r>
-      <w:proofErr w:type="gramEnd"/>
-      <w:r>
-        <w:t xml:space="preserve"> 21 PA2-MA12070 </w:t>
-      </w:r>
-    </w:p>
-    <w:p>
-      <w:proofErr w:type="gramStart"/>
-      <w:r>
-        <w:t>i2c-2</w:t>
-      </w:r>
-      <w:proofErr w:type="gramEnd"/>
-      <w:r>
-        <w:t xml:space="preserve"> 22 PA3-MA12070 </w:t>
-      </w:r>
-    </w:p>
-    <w:p>
-      <w:proofErr w:type="gramStart"/>
-      <w:r>
-        <w:t>i2c-3</w:t>
-      </w:r>
-      <w:proofErr w:type="gramEnd"/>
-      <w:r>
-        <w:t xml:space="preserve"> 64 VLED-IS31FL3196A</w:t>
-      </w:r>
-    </w:p>
-    <w:p>
-      <w:proofErr w:type="gramStart"/>
-      <w:r>
-        <w:t>i2c-3</w:t>
-      </w:r>
-      <w:proofErr w:type="gramEnd"/>
-      <w:r>
-        <w:t xml:space="preserve"> 67 KB-LED-IS31FL3196A</w:t>
-      </w:r>
-    </w:p>
-    <w:p/>
-    <w:p/>
-    <w:p>
-      <w:r>
-        <w:t xml:space="preserve">Test </w:t>
-      </w:r>
-      <w:proofErr w:type="gramStart"/>
-      <w:r>
-        <w:t>command :</w:t>
-      </w:r>
-      <w:proofErr w:type="gramEnd"/>
-    </w:p>
-    <w:p>
-      <w:proofErr w:type="spellStart"/>
-      <w:proofErr w:type="gramStart"/>
-      <w:r>
-        <w:lastRenderedPageBreak/>
-        <w:t>adb</w:t>
-      </w:r>
-      <w:proofErr w:type="spellEnd"/>
-      <w:proofErr w:type="gramEnd"/>
-      <w:r>
-        <w:t xml:space="preserve"> shell /etc</w:t>
-      </w:r>
-      <w:r>
-        <w:t>/factory-test/zepp/inventory.sh</w:t>
-      </w:r>
-    </w:p>
-    <w:p/>
-    <w:p>
-      <w:proofErr w:type="spellStart"/>
-      <w:proofErr w:type="gramStart"/>
-      <w:r>
-        <w:t>exp</w:t>
-      </w:r>
-      <w:proofErr w:type="spellEnd"/>
-      <w:proofErr w:type="gramEnd"/>
-      <w:r>
-        <w:t>:</w:t>
-      </w:r>
-    </w:p>
-    <w:p>
       <w:r>
         <w:rPr>
           <w:noProof/>
         </w:rPr>
         <w:drawing>
-          <wp:inline distT="0" distB="0" distL="0" distR="0" wp14:anchorId="5D0FBA2F" wp14:editId="5993792D">
+          <wp:inline distT="0" distB="0" distL="0" distR="0">
             <wp:extent cx="5543550" cy="1181100"/>
             <wp:effectExtent l="0" t="0" r="0" b="0"/>
             <wp:docPr id="5" name="Picture 5"/>
@@ -2629,7 +2556,7 @@
                     <pic:cNvPicPr/>
                   </pic:nvPicPr>
                   <pic:blipFill>
-                    <a:blip r:embed="rId9"/>
+                    <a:blip r:embed="rId9" cstate="print"/>
                     <a:stretch>
                       <a:fillRect/>
                     </a:stretch>
@@ -2723,13 +2650,8 @@
       </w:r>
     </w:p>
     <w:p>
-      <w:proofErr w:type="spellStart"/>
-      <w:r>
-        <w:t>Exp</w:t>
-      </w:r>
-      <w:proofErr w:type="spellEnd"/>
-      <w:r>
-        <w:t>:</w:t>
+      <w:r>
+        <w:t>Exp:</w:t>
       </w:r>
     </w:p>
     <w:p>
@@ -2772,44 +2694,31 @@
         <w:t>etc</w:t>
       </w:r>
       <w:r>
-        <w:t>/factory-test/zepp/</w:t>
+        <w:t>/factory-test/</w:t>
+      </w:r>
+      <w:proofErr w:type="spellStart"/>
+      <w:r>
+        <w:t>zepp</w:t>
+      </w:r>
+      <w:proofErr w:type="spellEnd"/>
+      <w:r>
+        <w:t>/</w:t>
       </w:r>
       <w:r>
         <w:t>get_pa_fault.sh</w:t>
       </w:r>
     </w:p>
     <w:p>
+      <w:r>
+        <w:t xml:space="preserve">Exp: (currently those </w:t>
+      </w:r>
       <w:proofErr w:type="spellStart"/>
       <w:r>
-        <w:t>Exp</w:t>
+        <w:t>gpio</w:t>
       </w:r>
       <w:proofErr w:type="spellEnd"/>
       <w:r>
-        <w:t xml:space="preserve">: (currently those </w:t>
-      </w:r>
-      <w:proofErr w:type="spellStart"/>
-      <w:r>
-        <w:t>gpio</w:t>
-      </w:r>
-      <w:proofErr w:type="spellEnd"/>
-      <w:r>
-        <w:t xml:space="preserve"> didn’t mount to system so this </w:t>
-      </w:r>
-      <w:proofErr w:type="spellStart"/>
-      <w:r>
-        <w:t>exp</w:t>
-      </w:r>
-      <w:proofErr w:type="spellEnd"/>
-      <w:r>
-        <w:t xml:space="preserve"> was fail </w:t>
-      </w:r>
-      <w:proofErr w:type="spellStart"/>
-      <w:r>
-        <w:t>exp</w:t>
-      </w:r>
-      <w:proofErr w:type="spellEnd"/>
-      <w:r>
-        <w:t>)</w:t>
+        <w:t xml:space="preserve"> didn’t mount to system so this exp was fail exp)</w:t>
       </w:r>
     </w:p>
     <w:p/>
@@ -2839,7 +2748,7 @@
           <w:noProof/>
         </w:rPr>
         <w:drawing>
-          <wp:inline distT="0" distB="0" distL="0" distR="0" wp14:anchorId="529DE7E5" wp14:editId="33A31D0D">
+          <wp:inline distT="0" distB="0" distL="0" distR="0">
             <wp:extent cx="6400800" cy="971550"/>
             <wp:effectExtent l="0" t="0" r="0" b="0"/>
             <wp:docPr id="3" name="Picture 3"/>
@@ -2854,7 +2763,7 @@
                     <pic:cNvPicPr/>
                   </pic:nvPicPr>
                   <pic:blipFill>
-                    <a:blip r:embed="rId10"/>
+                    <a:blip r:embed="rId10" cstate="print"/>
                     <a:stretch>
                       <a:fillRect/>
                     </a:stretch>
@@ -2923,13 +2832,8 @@
       </w:r>
     </w:p>
     <w:p>
-      <w:proofErr w:type="spellStart"/>
-      <w:r>
-        <w:t>Exp</w:t>
-      </w:r>
-      <w:proofErr w:type="spellEnd"/>
-      <w:r>
-        <w:t>:</w:t>
+      <w:r>
+        <w:t>Exp:</w:t>
       </w:r>
     </w:p>
     <w:p>
@@ -3111,13 +3015,8 @@
       </w:r>
     </w:p>
     <w:p>
-      <w:proofErr w:type="spellStart"/>
-      <w:r>
-        <w:t>Exp</w:t>
-      </w:r>
-      <w:proofErr w:type="spellEnd"/>
-      <w:r>
-        <w:t>:</w:t>
+      <w:r>
+        <w:t>Exp:</w:t>
       </w:r>
     </w:p>
     <w:p>
@@ -3126,7 +3025,7 @@
           <w:noProof/>
         </w:rPr>
         <w:drawing>
-          <wp:inline distT="0" distB="0" distL="0" distR="0" wp14:anchorId="3A897E03" wp14:editId="5A5EB146">
+          <wp:inline distT="0" distB="0" distL="0" distR="0">
             <wp:extent cx="6400800" cy="289560"/>
             <wp:effectExtent l="0" t="0" r="0" b="0"/>
             <wp:docPr id="6" name="Picture 6"/>
@@ -3141,7 +3040,7 @@
                     <pic:cNvPicPr/>
                   </pic:nvPicPr>
                   <pic:blipFill>
-                    <a:blip r:embed="rId11"/>
+                    <a:blip r:embed="rId11" cstate="print"/>
                     <a:stretch>
                       <a:fillRect/>
                     </a:stretch>
@@ -3225,14 +3124,9 @@
       </w:r>
     </w:p>
     <w:p>
-      <w:proofErr w:type="spellStart"/>
       <w:proofErr w:type="gramStart"/>
       <w:r>
-        <w:t>Exp</w:t>
-      </w:r>
-      <w:proofErr w:type="spellEnd"/>
-      <w:r>
-        <w:t xml:space="preserve"> :</w:t>
+        <w:t>Exp :</w:t>
       </w:r>
       <w:proofErr w:type="gramEnd"/>
       <w:r>
@@ -3302,14 +3196,9 @@
       </w:r>
     </w:p>
     <w:p>
-      <w:proofErr w:type="spellStart"/>
       <w:r>
         <w:lastRenderedPageBreak/>
-        <w:t>Exp</w:t>
-      </w:r>
-      <w:proofErr w:type="spellEnd"/>
-      <w:r>
-        <w:t>:</w:t>
+        <w:t>Exp:</w:t>
       </w:r>
     </w:p>
     <w:p>
@@ -3318,7 +3207,7 @@
           <w:noProof/>
         </w:rPr>
         <w:drawing>
-          <wp:inline distT="0" distB="0" distL="0" distR="0" wp14:anchorId="3C16F3FE" wp14:editId="776637B0">
+          <wp:inline distT="0" distB="0" distL="0" distR="0">
             <wp:extent cx="3181350" cy="2221805"/>
             <wp:effectExtent l="0" t="0" r="0" b="7620"/>
             <wp:docPr id="7" name="Picture 7"/>
@@ -3333,7 +3222,7 @@
                     <pic:cNvPicPr/>
                   </pic:nvPicPr>
                   <pic:blipFill>
-                    <a:blip r:embed="rId12"/>
+                    <a:blip r:embed="rId12" cstate="print"/>
                     <a:stretch>
                       <a:fillRect/>
                     </a:stretch>
@@ -3420,13 +3309,8 @@
       </w:r>
     </w:p>
     <w:p>
-      <w:proofErr w:type="spellStart"/>
-      <w:r>
-        <w:t>Exp</w:t>
-      </w:r>
-      <w:proofErr w:type="spellEnd"/>
-      <w:r>
-        <w:t>:</w:t>
+      <w:r>
+        <w:t>Exp:</w:t>
       </w:r>
     </w:p>
     <w:p>
@@ -3442,13 +3326,8 @@
     <w:p>
       <w:proofErr w:type="gramStart"/>
       <w:r>
-        <w:t>pa-</w:t>
-      </w:r>
-      <w:proofErr w:type="spellStart"/>
-      <w:r>
-        <w:t>en</w:t>
-      </w:r>
-      <w:proofErr w:type="spellEnd"/>
+        <w:t>pa-en</w:t>
+      </w:r>
       <w:proofErr w:type="gramEnd"/>
       <w:r>
         <w:t xml:space="preserve"> 40</w:t>
@@ -3479,13 +3358,8 @@
       </w:r>
     </w:p>
     <w:p>
-      <w:proofErr w:type="spellStart"/>
-      <w:r>
-        <w:t>Exp</w:t>
-      </w:r>
-      <w:proofErr w:type="spellEnd"/>
-      <w:r>
-        <w:t>:</w:t>
+      <w:r>
+        <w:t>Exp:</w:t>
       </w:r>
     </w:p>
     <w:p>
@@ -3494,7 +3368,7 @@
           <w:noProof/>
         </w:rPr>
         <w:drawing>
-          <wp:inline distT="0" distB="0" distL="0" distR="0" wp14:anchorId="53131AED" wp14:editId="5EC96ED4">
+          <wp:inline distT="0" distB="0" distL="0" distR="0">
             <wp:extent cx="4124587" cy="749300"/>
             <wp:effectExtent l="0" t="0" r="9525" b="0"/>
             <wp:docPr id="8" name="Picture 8"/>
@@ -3509,7 +3383,7 @@
                     <pic:cNvPicPr/>
                   </pic:nvPicPr>
                   <pic:blipFill>
-                    <a:blip r:embed="rId13"/>
+                    <a:blip r:embed="rId13" cstate="print"/>
                     <a:stretch>
                       <a:fillRect/>
                     </a:stretch>
@@ -3550,7 +3424,7 @@
       <w:tblPr>
         <w:tblStyle w:val="TableGrid"/>
         <w:tblW w:w="0" w:type="auto"/>
-        <w:tblLook w:val="04A0" w:firstRow="1" w:lastRow="0" w:firstColumn="1" w:lastColumn="0" w:noHBand="0" w:noVBand="1"/>
+        <w:tblLook w:val="04A0"/>
       </w:tblPr>
       <w:tblGrid>
         <w:gridCol w:w="5035"/>
@@ -4072,15 +3946,7 @@
           </w:tcPr>
           <w:p>
             <w:r>
-              <w:t xml:space="preserve">Set master source:      </w:t>
-            </w:r>
-            <w:proofErr w:type="spellStart"/>
-            <w:r>
-              <w:t>soc</w:t>
-            </w:r>
-            <w:proofErr w:type="spellEnd"/>
-            <w:r>
-              <w:t>/local/</w:t>
+              <w:t>Set master source:      soc/local/</w:t>
             </w:r>
             <w:proofErr w:type="spellStart"/>
             <w:r>
@@ -4203,13 +4069,8 @@
     </w:tbl>
     <w:p/>
     <w:p>
-      <w:proofErr w:type="spellStart"/>
-      <w:r>
-        <w:t>Exp</w:t>
-      </w:r>
-      <w:proofErr w:type="spellEnd"/>
-      <w:r>
-        <w:t>:</w:t>
+      <w:r>
+        <w:t>Exp:</w:t>
       </w:r>
     </w:p>
     <w:p>
@@ -4218,7 +4079,7 @@
           <w:noProof/>
         </w:rPr>
         <w:drawing>
-          <wp:inline distT="0" distB="0" distL="0" distR="0" wp14:anchorId="6E845F88" wp14:editId="54E304B6">
+          <wp:inline distT="0" distB="0" distL="0" distR="0">
             <wp:extent cx="3695503" cy="1485900"/>
             <wp:effectExtent l="0" t="0" r="635" b="0"/>
             <wp:docPr id="9" name="Picture 9"/>
@@ -4233,7 +4094,7 @@
                     <pic:cNvPicPr/>
                   </pic:nvPicPr>
                   <pic:blipFill>
-                    <a:blip r:embed="rId14"/>
+                    <a:blip r:embed="rId14" cstate="print"/>
                     <a:stretch>
                       <a:fillRect/>
                     </a:stretch>
@@ -4315,13 +4176,8 @@
     </w:p>
     <w:p/>
     <w:p>
-      <w:proofErr w:type="spellStart"/>
-      <w:r>
-        <w:t>Exp</w:t>
-      </w:r>
-      <w:proofErr w:type="spellEnd"/>
-      <w:r>
-        <w:t>:</w:t>
+      <w:r>
+        <w:t>Exp:</w:t>
       </w:r>
     </w:p>
     <w:p>
@@ -4331,7 +4187,7 @@
         </w:rPr>
         <w:lastRenderedPageBreak/>
         <w:drawing>
-          <wp:inline distT="0" distB="0" distL="0" distR="0" wp14:anchorId="2A454CBE" wp14:editId="40E968FC">
+          <wp:inline distT="0" distB="0" distL="0" distR="0">
             <wp:extent cx="4368540" cy="7276223"/>
             <wp:effectExtent l="0" t="0" r="0" b="1270"/>
             <wp:docPr id="10" name="Picture 10"/>
@@ -4346,7 +4202,7 @@
                     <pic:cNvPicPr/>
                   </pic:nvPicPr>
                   <pic:blipFill>
-                    <a:blip r:embed="rId15"/>
+                    <a:blip r:embed="rId15" cstate="print"/>
                     <a:stretch>
                       <a:fillRect/>
                     </a:stretch>
@@ -4401,7 +4257,7 @@
           <w:noProof/>
         </w:rPr>
         <w:drawing>
-          <wp:inline distT="0" distB="0" distL="0" distR="0" wp14:anchorId="6B764C2A" wp14:editId="5993B23E">
+          <wp:inline distT="0" distB="0" distL="0" distR="0">
             <wp:extent cx="6400800" cy="702310"/>
             <wp:effectExtent l="0" t="0" r="0" b="2540"/>
             <wp:docPr id="11" name="Picture 11"/>
@@ -4416,7 +4272,7 @@
                     <pic:cNvPicPr/>
                   </pic:nvPicPr>
                   <pic:blipFill>
-                    <a:blip r:embed="rId16"/>
+                    <a:blip r:embed="rId16" cstate="print"/>
                     <a:stretch>
                       <a:fillRect/>
                     </a:stretch>
@@ -4450,7 +4306,7 @@
           <w:noProof/>
         </w:rPr>
         <w:drawing>
-          <wp:inline distT="0" distB="0" distL="0" distR="0" wp14:anchorId="67AC27E1" wp14:editId="7F85E909">
+          <wp:inline distT="0" distB="0" distL="0" distR="0">
             <wp:extent cx="4165600" cy="573248"/>
             <wp:effectExtent l="0" t="0" r="0" b="0"/>
             <wp:docPr id="12" name="Picture 12"/>
@@ -4465,7 +4321,7 @@
                     <pic:cNvPicPr/>
                   </pic:nvPicPr>
                   <pic:blipFill>
-                    <a:blip r:embed="rId17"/>
+                    <a:blip r:embed="rId17" cstate="print"/>
                     <a:stretch>
                       <a:fillRect/>
                     </a:stretch>
@@ -4509,7 +4365,7 @@
           <w:noProof/>
         </w:rPr>
         <w:drawing>
-          <wp:inline distT="0" distB="0" distL="0" distR="0" wp14:anchorId="2C012907" wp14:editId="79C5D675">
+          <wp:inline distT="0" distB="0" distL="0" distR="0">
             <wp:extent cx="3905250" cy="435586"/>
             <wp:effectExtent l="0" t="0" r="0" b="3175"/>
             <wp:docPr id="13" name="Picture 13"/>
@@ -4524,7 +4380,7 @@
                     <pic:cNvPicPr/>
                   </pic:nvPicPr>
                   <pic:blipFill>
-                    <a:blip r:embed="rId18"/>
+                    <a:blip r:embed="rId18" cstate="print"/>
                     <a:stretch>
                       <a:fillRect/>
                     </a:stretch>
@@ -4580,7 +4436,7 @@
           <w:noProof/>
         </w:rPr>
         <w:drawing>
-          <wp:inline distT="0" distB="0" distL="0" distR="0" wp14:anchorId="48788A8C" wp14:editId="341C36BE">
+          <wp:inline distT="0" distB="0" distL="0" distR="0">
             <wp:extent cx="5118113" cy="2057400"/>
             <wp:effectExtent l="0" t="0" r="6350" b="0"/>
             <wp:docPr id="14" name="Picture 14"/>
@@ -4595,7 +4451,7 @@
                     <pic:cNvPicPr/>
                   </pic:nvPicPr>
                   <pic:blipFill>
-                    <a:blip r:embed="rId19"/>
+                    <a:blip r:embed="rId19" cstate="print"/>
                     <a:stretch>
                       <a:fillRect/>
                     </a:stretch>
@@ -4686,7 +4542,16 @@
       </w:pPr>
       <w:bookmarkStart w:id="14" w:name="_Toc38647955"/>
       <w:r>
-        <w:t>2.13 NVRAM operate</w:t>
+        <w:t xml:space="preserve">2.13 </w:t>
+      </w:r>
+      <w:r>
+        <w:rPr>
+          <w:rFonts w:hint="eastAsia"/>
+        </w:rPr>
+        <w:t>/data/product/</w:t>
+      </w:r>
+      <w:r>
+        <w:t xml:space="preserve"> operate</w:t>
       </w:r>
       <w:bookmarkEnd w:id="14"/>
     </w:p>
@@ -4701,7 +4566,7 @@
       <w:tblPr>
         <w:tblStyle w:val="TableGrid"/>
         <w:tblW w:w="0" w:type="auto"/>
-        <w:tblLook w:val="04A0" w:firstRow="1" w:lastRow="0" w:firstColumn="1" w:lastColumn="0" w:noHBand="0" w:noVBand="1"/>
+        <w:tblLook w:val="04A0"/>
       </w:tblPr>
       <w:tblGrid>
         <w:gridCol w:w="5035"/>
@@ -4828,15 +4693,7 @@
           </w:tcPr>
           <w:p>
             <w:r>
-              <w:t xml:space="preserve">Get </w:t>
-            </w:r>
-            <w:proofErr w:type="spellStart"/>
-            <w:r>
-              <w:t>board</w:t>
-            </w:r>
-            <w:proofErr w:type="spellEnd"/>
-            <w:r>
-              <w:t xml:space="preserve"> version</w:t>
+              <w:t>Get board version</w:t>
             </w:r>
           </w:p>
         </w:tc>
@@ -4880,15 +4737,7 @@
           </w:tcPr>
           <w:p>
             <w:r>
-              <w:t xml:space="preserve">Set country code   </w:t>
-            </w:r>
-            <w:proofErr w:type="spellStart"/>
-            <w:r>
-              <w:t>exp</w:t>
-            </w:r>
-            <w:proofErr w:type="spellEnd"/>
-            <w:r>
-              <w:t>: US</w:t>
+              <w:t>Set country code   exp: US</w:t>
             </w:r>
           </w:p>
         </w:tc>
@@ -5365,13 +5214,8 @@
       </w:r>
     </w:p>
     <w:p>
-      <w:proofErr w:type="spellStart"/>
-      <w:r>
-        <w:t>Exp</w:t>
-      </w:r>
-      <w:proofErr w:type="spellEnd"/>
-      <w:r>
-        <w:t>:</w:t>
+      <w:r>
+        <w:t>Exp:</w:t>
       </w:r>
     </w:p>
     <w:p/>
@@ -5381,10 +5225,10 @@
           <w:noProof/>
         </w:rPr>
         <w:drawing>
-          <wp:inline distT="0" distB="0" distL="0" distR="0" wp14:anchorId="40415117" wp14:editId="12453D5F">
-            <wp:extent cx="5495925" cy="552450"/>
-            <wp:effectExtent l="0" t="0" r="9525" b="0"/>
-            <wp:docPr id="15" name="Picture 15"/>
+          <wp:inline distT="0" distB="0" distL="0" distR="0">
+            <wp:extent cx="4448175" cy="1238250"/>
+            <wp:effectExtent l="19050" t="0" r="9525" b="0"/>
+            <wp:docPr id="2" name="Picture 2"/>
             <wp:cNvGraphicFramePr>
               <a:graphicFrameLocks xmlns:a="http://schemas.openxmlformats.org/drawingml/2006/main" noChangeAspect="1"/>
             </wp:cNvGraphicFramePr>
@@ -5392,30 +5236,33 @@
               <a:graphicData uri="http://schemas.openxmlformats.org/drawingml/2006/picture">
                 <pic:pic xmlns:pic="http://schemas.openxmlformats.org/drawingml/2006/picture">
                   <pic:nvPicPr>
-                    <pic:cNvPr id="1" name=""/>
-                    <pic:cNvPicPr/>
+                    <pic:cNvPr id="0" name="Picture 2"/>
+                    <pic:cNvPicPr>
+                      <a:picLocks noChangeAspect="1" noChangeArrowheads="1"/>
+                    </pic:cNvPicPr>
                   </pic:nvPicPr>
-                  <pic:blipFill rotWithShape="1">
-                    <a:blip r:embed="rId20"/>
-                    <a:srcRect b="56391"/>
-                    <a:stretch/>
+                  <pic:blipFill>
+                    <a:blip r:embed="rId20" cstate="print"/>
+                    <a:srcRect/>
+                    <a:stretch>
+                      <a:fillRect/>
+                    </a:stretch>
                   </pic:blipFill>
                   <pic:spPr bwMode="auto">
                     <a:xfrm>
                       <a:off x="0" y="0"/>
-                      <a:ext cx="5495925" cy="552450"/>
+                      <a:ext cx="4448175" cy="1238250"/>
                     </a:xfrm>
                     <a:prstGeom prst="rect">
                       <a:avLst/>
                     </a:prstGeom>
-                    <a:ln>
+                    <a:noFill/>
+                    <a:ln w="9525">
                       <a:noFill/>
+                      <a:miter lim="800000"/>
+                      <a:headEnd/>
+                      <a:tailEnd/>
                     </a:ln>
-                    <a:extLst>
-                      <a:ext uri="{53640926-AAD7-44D8-BBD7-CCE9431645EC}">
-                        <a14:shadowObscured xmlns:a14="http://schemas.microsoft.com/office/drawing/2010/main"/>
-                      </a:ext>
-                    </a:extLst>
                   </pic:spPr>
                 </pic:pic>
               </a:graphicData>
@@ -5473,13 +5320,8 @@
     </w:p>
     <w:p/>
     <w:p>
-      <w:proofErr w:type="spellStart"/>
-      <w:r>
-        <w:t>Exp</w:t>
-      </w:r>
-      <w:proofErr w:type="spellEnd"/>
-      <w:r>
-        <w:t>: ./set_wlan0_mac_addr.sh 000AF5898FF</w:t>
+      <w:r>
+        <w:t>Exp: ./set_wlan0_mac_addr.sh 000AF5898FF</w:t>
       </w:r>
     </w:p>
     <w:p>
@@ -5518,13 +5360,8 @@
       </w:r>
     </w:p>
     <w:p>
-      <w:proofErr w:type="spellStart"/>
-      <w:r>
-        <w:t>Exp</w:t>
-      </w:r>
-      <w:proofErr w:type="spellEnd"/>
-      <w:r>
-        <w:t>:</w:t>
+      <w:r>
+        <w:t>Exp:</w:t>
       </w:r>
     </w:p>
     <w:p>
@@ -5572,13 +5409,8 @@
       </w:r>
     </w:p>
     <w:p>
-      <w:proofErr w:type="spellStart"/>
-      <w:r>
-        <w:t>Exp</w:t>
-      </w:r>
-      <w:proofErr w:type="spellEnd"/>
-      <w:r>
-        <w:t>:</w:t>
+      <w:r>
+        <w:t>Exp:</w:t>
       </w:r>
     </w:p>
     <w:p>
@@ -5603,6 +5435,7 @@
       </w:pPr>
       <w:bookmarkStart w:id="18" w:name="_Toc38647959"/>
       <w:r>
+        <w:lastRenderedPageBreak/>
         <w:t>2.16 Mic record close</w:t>
       </w:r>
       <w:bookmarkEnd w:id="18"/>
@@ -5626,18 +5459,12 @@
       </w:r>
     </w:p>
     <w:p>
-      <w:proofErr w:type="spellStart"/>
-      <w:r>
-        <w:t>Exp</w:t>
-      </w:r>
-      <w:proofErr w:type="spellEnd"/>
-      <w:r>
-        <w:t>:</w:t>
-      </w:r>
-    </w:p>
-    <w:p>
-      <w:r>
-        <w:lastRenderedPageBreak/>
+      <w:r>
+        <w:t>Exp:</w:t>
+      </w:r>
+    </w:p>
+    <w:p>
+      <w:r>
         <w:t xml:space="preserve">./mic_record_close.sh 4   </w:t>
       </w:r>
     </w:p>
@@ -5655,13 +5482,8 @@
       </w:r>
     </w:p>
     <w:p>
-      <w:proofErr w:type="spellStart"/>
-      <w:r>
-        <w:t>Exp</w:t>
-      </w:r>
-      <w:proofErr w:type="spellEnd"/>
-      <w:r>
-        <w:t>:</w:t>
+      <w:r>
+        <w:t>Exp:</w:t>
       </w:r>
     </w:p>
     <w:p>
@@ -5673,7 +5495,15 @@
       <w:proofErr w:type="spellEnd"/>
       <w:proofErr w:type="gramEnd"/>
       <w:r>
-        <w:t xml:space="preserve"> shell /etc/factory-test/zepp/mic_record.sh</w:t>
+        <w:t xml:space="preserve"> shell /etc/factory-test/</w:t>
+      </w:r>
+      <w:proofErr w:type="spellStart"/>
+      <w:r>
+        <w:t>zepp</w:t>
+      </w:r>
+      <w:proofErr w:type="spellEnd"/>
+      <w:r>
+        <w:t>/mic_record.sh</w:t>
       </w:r>
     </w:p>
     <w:p>
@@ -5685,7 +5515,15 @@
       <w:proofErr w:type="spellEnd"/>
       <w:proofErr w:type="gramEnd"/>
       <w:r>
-        <w:t xml:space="preserve"> shell /etc/factory-test/zepp/mic_record_close.sh 4</w:t>
+        <w:t xml:space="preserve"> shell /etc/factory-test/</w:t>
+      </w:r>
+      <w:proofErr w:type="spellStart"/>
+      <w:r>
+        <w:t>zepp</w:t>
+      </w:r>
+      <w:proofErr w:type="spellEnd"/>
+      <w:r>
+        <w:t>/mic_record_close.sh 4</w:t>
       </w:r>
     </w:p>
     <w:p/>
@@ -5722,13 +5560,8 @@
       </w:r>
     </w:p>
     <w:p>
-      <w:proofErr w:type="spellStart"/>
-      <w:r>
-        <w:t>Exp</w:t>
-      </w:r>
-      <w:proofErr w:type="spellEnd"/>
-      <w:r>
-        <w:t>:</w:t>
+      <w:r>
+        <w:t>Exp:</w:t>
       </w:r>
     </w:p>
     <w:p>
@@ -5890,7 +5723,6 @@
           <w:highlight w:val="yellow"/>
         </w:rPr>
       </w:pPr>
-      <w:proofErr w:type="spellStart"/>
       <w:proofErr w:type="gramStart"/>
       <w:r>
         <w:rPr>
@@ -5898,7 +5730,6 @@
         </w:rPr>
         <w:t>exp</w:t>
       </w:r>
-      <w:proofErr w:type="spellEnd"/>
       <w:proofErr w:type="gramEnd"/>
       <w:r>
         <w:rPr>
@@ -5953,7 +5784,21 @@
         <w:rPr>
           <w:highlight w:val="yellow"/>
         </w:rPr>
-        <w:t>/etc/factory-test/zepp/</w:t>
+        <w:t>/etc/factory-test/</w:t>
+      </w:r>
+      <w:proofErr w:type="spellStart"/>
+      <w:r>
+        <w:rPr>
+          <w:highlight w:val="yellow"/>
+        </w:rPr>
+        <w:t>zepp</w:t>
+      </w:r>
+      <w:proofErr w:type="spellEnd"/>
+      <w:r>
+        <w:rPr>
+          <w:highlight w:val="yellow"/>
+        </w:rPr>
+        <w:t>/</w:t>
       </w:r>
       <w:r>
         <w:rPr>
@@ -6044,7 +5889,6 @@
       </w:pPr>
       <w:bookmarkStart w:id="24" w:name="_Toc38647965"/>
       <w:r>
-        <w:lastRenderedPageBreak/>
         <w:t xml:space="preserve">2.22 </w:t>
       </w:r>
       <w:proofErr w:type="gramStart"/>
@@ -6131,7 +5975,6 @@
           <w:highlight w:val="yellow"/>
         </w:rPr>
       </w:pPr>
-      <w:proofErr w:type="spellStart"/>
       <w:proofErr w:type="gramStart"/>
       <w:r>
         <w:rPr>
@@ -6139,7 +5982,6 @@
         </w:rPr>
         <w:t>exp</w:t>
       </w:r>
-      <w:proofErr w:type="spellEnd"/>
       <w:proofErr w:type="gramEnd"/>
       <w:r>
         <w:rPr>
@@ -6194,7 +6036,21 @@
         <w:rPr>
           <w:highlight w:val="yellow"/>
         </w:rPr>
-        <w:t>/etc/factory-test/zepp/spdif_on.sh</w:t>
+        <w:t>/etc/factory-test/</w:t>
+      </w:r>
+      <w:proofErr w:type="spellStart"/>
+      <w:r>
+        <w:rPr>
+          <w:highlight w:val="yellow"/>
+        </w:rPr>
+        <w:t>zepp</w:t>
+      </w:r>
+      <w:proofErr w:type="spellEnd"/>
+      <w:r>
+        <w:rPr>
+          <w:highlight w:val="yellow"/>
+        </w:rPr>
+        <w:t>/spdif_on.sh</w:t>
       </w:r>
       <w:r>
         <w:rPr>
@@ -6292,7 +6148,7 @@
 </file>
 
 <file path=word/endnotes.xml><?xml version="1.0" encoding="utf-8"?>
-<w:endnotes xmlns:wpc="http://schemas.microsoft.com/office/word/2010/wordprocessingCanvas" xmlns:mc="http://schemas.openxmlformats.org/markup-compatibility/2006" xmlns:o="urn:schemas-microsoft-com:office:office" xmlns:r="http://schemas.openxmlformats.org/officeDocument/2006/relationships" xmlns:m="http://schemas.openxmlformats.org/officeDocument/2006/math" xmlns:v="urn:schemas-microsoft-com:vml" xmlns:wp14="http://schemas.microsoft.com/office/word/2010/wordprocessingDrawing" xmlns:wp="http://schemas.openxmlformats.org/drawingml/2006/wordprocessingDrawing" xmlns:w10="urn:schemas-microsoft-com:office:word" xmlns:w="http://schemas.openxmlformats.org/wordprocessingml/2006/main" xmlns:w14="http://schemas.microsoft.com/office/word/2010/wordml" xmlns:w15="http://schemas.microsoft.com/office/word/2012/wordml" xmlns:wpg="http://schemas.microsoft.com/office/word/2010/wordprocessingGroup" xmlns:wpi="http://schemas.microsoft.com/office/word/2010/wordprocessingInk" xmlns:wne="http://schemas.microsoft.com/office/word/2006/wordml" xmlns:wps="http://schemas.microsoft.com/office/word/2010/wordprocessingShape" mc:Ignorable="w14 w15 wp14">
+<w:endnotes xmlns:ve="http://schemas.openxmlformats.org/markup-compatibility/2006" xmlns:o="urn:schemas-microsoft-com:office:office" xmlns:r="http://schemas.openxmlformats.org/officeDocument/2006/relationships" xmlns:m="http://schemas.openxmlformats.org/officeDocument/2006/math" xmlns:v="urn:schemas-microsoft-com:vml" xmlns:wp="http://schemas.openxmlformats.org/drawingml/2006/wordprocessingDrawing" xmlns:w10="urn:schemas-microsoft-com:office:word" xmlns:w="http://schemas.openxmlformats.org/wordprocessingml/2006/main" xmlns:wne="http://schemas.microsoft.com/office/word/2006/wordml">
   <w:endnote w:type="separator" w:id="-1">
     <w:p>
       <w:pPr>
@@ -6317,7 +6173,7 @@
 </file>
 
 <file path=word/footnotes.xml><?xml version="1.0" encoding="utf-8"?>
-<w:footnotes xmlns:wpc="http://schemas.microsoft.com/office/word/2010/wordprocessingCanvas" xmlns:mc="http://schemas.openxmlformats.org/markup-compatibility/2006" xmlns:o="urn:schemas-microsoft-com:office:office" xmlns:r="http://schemas.openxmlformats.org/officeDocument/2006/relationships" xmlns:m="http://schemas.openxmlformats.org/officeDocument/2006/math" xmlns:v="urn:schemas-microsoft-com:vml" xmlns:wp14="http://schemas.microsoft.com/office/word/2010/wordprocessingDrawing" xmlns:wp="http://schemas.openxmlformats.org/drawingml/2006/wordprocessingDrawing" xmlns:w10="urn:schemas-microsoft-com:office:word" xmlns:w="http://schemas.openxmlformats.org/wordprocessingml/2006/main" xmlns:w14="http://schemas.microsoft.com/office/word/2010/wordml" xmlns:w15="http://schemas.microsoft.com/office/word/2012/wordml" xmlns:wpg="http://schemas.microsoft.com/office/word/2010/wordprocessingGroup" xmlns:wpi="http://schemas.microsoft.com/office/word/2010/wordprocessingInk" xmlns:wne="http://schemas.microsoft.com/office/word/2006/wordml" xmlns:wps="http://schemas.microsoft.com/office/word/2010/wordprocessingShape" mc:Ignorable="w14 w15 wp14">
+<w:footnotes xmlns:ve="http://schemas.openxmlformats.org/markup-compatibility/2006" xmlns:o="urn:schemas-microsoft-com:office:office" xmlns:r="http://schemas.openxmlformats.org/officeDocument/2006/relationships" xmlns:m="http://schemas.openxmlformats.org/officeDocument/2006/math" xmlns:v="urn:schemas-microsoft-com:vml" xmlns:wp="http://schemas.openxmlformats.org/drawingml/2006/wordprocessingDrawing" xmlns:w10="urn:schemas-microsoft-com:office:word" xmlns:w="http://schemas.openxmlformats.org/wordprocessingml/2006/main" xmlns:wne="http://schemas.microsoft.com/office/word/2006/wordml">
   <w:footnote w:type="separator" w:id="-1">
     <w:p>
       <w:pPr>
@@ -6342,7 +6198,7 @@
 </file>
 
 <file path=word/header1.xml><?xml version="1.0" encoding="utf-8"?>
-<w:hdr xmlns:wpc="http://schemas.microsoft.com/office/word/2010/wordprocessingCanvas" xmlns:mc="http://schemas.openxmlformats.org/markup-compatibility/2006" xmlns:o="urn:schemas-microsoft-com:office:office" xmlns:r="http://schemas.openxmlformats.org/officeDocument/2006/relationships" xmlns:m="http://schemas.openxmlformats.org/officeDocument/2006/math" xmlns:v="urn:schemas-microsoft-com:vml" xmlns:wp14="http://schemas.microsoft.com/office/word/2010/wordprocessingDrawing" xmlns:wp="http://schemas.openxmlformats.org/drawingml/2006/wordprocessingDrawing" xmlns:w10="urn:schemas-microsoft-com:office:word" xmlns:w="http://schemas.openxmlformats.org/wordprocessingml/2006/main" xmlns:w14="http://schemas.microsoft.com/office/word/2010/wordml" xmlns:w15="http://schemas.microsoft.com/office/word/2012/wordml" xmlns:wpg="http://schemas.microsoft.com/office/word/2010/wordprocessingGroup" xmlns:wpi="http://schemas.microsoft.com/office/word/2010/wordprocessingInk" xmlns:wne="http://schemas.microsoft.com/office/word/2006/wordml" xmlns:wps="http://schemas.microsoft.com/office/word/2010/wordprocessingShape" mc:Ignorable="w14 w15 wp14">
+<w:hdr xmlns:ve="http://schemas.openxmlformats.org/markup-compatibility/2006" xmlns:o="urn:schemas-microsoft-com:office:office" xmlns:r="http://schemas.openxmlformats.org/officeDocument/2006/relationships" xmlns:m="http://schemas.openxmlformats.org/officeDocument/2006/math" xmlns:v="urn:schemas-microsoft-com:vml" xmlns:wp="http://schemas.openxmlformats.org/drawingml/2006/wordprocessingDrawing" xmlns:w10="urn:schemas-microsoft-com:office:word" xmlns:w="http://schemas.openxmlformats.org/wordprocessingml/2006/main" xmlns:wne="http://schemas.microsoft.com/office/word/2006/wordml">
   <w:p>
     <w:pPr>
       <w:pStyle w:val="Header"/>
@@ -6381,8 +6237,8 @@
 </file>
 
 <file path=word/numbering.xml><?xml version="1.0" encoding="utf-8"?>
-<w:numbering xmlns:wpc="http://schemas.microsoft.com/office/word/2010/wordprocessingCanvas" xmlns:mc="http://schemas.openxmlformats.org/markup-compatibility/2006" xmlns:o="urn:schemas-microsoft-com:office:office" xmlns:r="http://schemas.openxmlformats.org/officeDocument/2006/relationships" xmlns:m="http://schemas.openxmlformats.org/officeDocument/2006/math" xmlns:v="urn:schemas-microsoft-com:vml" xmlns:wp14="http://schemas.microsoft.com/office/word/2010/wordprocessingDrawing" xmlns:wp="http://schemas.openxmlformats.org/drawingml/2006/wordprocessingDrawing" xmlns:w10="urn:schemas-microsoft-com:office:word" xmlns:w="http://schemas.openxmlformats.org/wordprocessingml/2006/main" xmlns:w14="http://schemas.microsoft.com/office/word/2010/wordml" xmlns:w15="http://schemas.microsoft.com/office/word/2012/wordml" xmlns:wpg="http://schemas.microsoft.com/office/word/2010/wordprocessingGroup" xmlns:wpi="http://schemas.microsoft.com/office/word/2010/wordprocessingInk" xmlns:wne="http://schemas.microsoft.com/office/word/2006/wordml" xmlns:wps="http://schemas.microsoft.com/office/word/2010/wordprocessingShape" mc:Ignorable="w14 w15 wp14">
-  <w:abstractNum w:abstractNumId="0" w15:restartNumberingAfterBreak="0">
+<w:numbering xmlns:ve="http://schemas.openxmlformats.org/markup-compatibility/2006" xmlns:o="urn:schemas-microsoft-com:office:office" xmlns:r="http://schemas.openxmlformats.org/officeDocument/2006/relationships" xmlns:m="http://schemas.openxmlformats.org/officeDocument/2006/math" xmlns:v="urn:schemas-microsoft-com:vml" xmlns:wp="http://schemas.openxmlformats.org/drawingml/2006/wordprocessingDrawing" xmlns:w10="urn:schemas-microsoft-com:office:word" xmlns:w="http://schemas.openxmlformats.org/wordprocessingml/2006/main" xmlns:wne="http://schemas.microsoft.com/office/word/2006/wordml">
+  <w:abstractNum w:abstractNumId="0">
     <w:nsid w:val="1482775B"/>
     <w:multiLevelType w:val="multilevel"/>
     <w:tmpl w:val="723E266E"/>
@@ -6502,7 +6358,7 @@
 </file>
 
 <file path=word/styles.xml><?xml version="1.0" encoding="utf-8"?>
-<w:styles xmlns:mc="http://schemas.openxmlformats.org/markup-compatibility/2006" xmlns:r="http://schemas.openxmlformats.org/officeDocument/2006/relationships" xmlns:w="http://schemas.openxmlformats.org/wordprocessingml/2006/main" xmlns:w14="http://schemas.microsoft.com/office/word/2010/wordml" xmlns:w15="http://schemas.microsoft.com/office/word/2012/wordml" mc:Ignorable="w14 w15">
+<w:styles xmlns:r="http://schemas.openxmlformats.org/officeDocument/2006/relationships" xmlns:w="http://schemas.openxmlformats.org/wordprocessingml/2006/main">
   <w:docDefaults>
     <w:rPrDefault>
       <w:rPr>
@@ -6518,378 +6374,144 @@
       </w:pPr>
     </w:pPrDefault>
   </w:docDefaults>
-  <w:latentStyles w:defLockedState="0" w:defUIPriority="99" w:defSemiHidden="0" w:defUnhideWhenUsed="0" w:defQFormat="0" w:count="371">
-    <w:lsdException w:name="Normal" w:uiPriority="0" w:qFormat="1"/>
-    <w:lsdException w:name="heading 1" w:uiPriority="9" w:qFormat="1"/>
-    <w:lsdException w:name="heading 2" w:semiHidden="1" w:uiPriority="9" w:unhideWhenUsed="1" w:qFormat="1"/>
-    <w:lsdException w:name="heading 3" w:semiHidden="1" w:uiPriority="9" w:unhideWhenUsed="1" w:qFormat="1"/>
-    <w:lsdException w:name="heading 4" w:semiHidden="1" w:uiPriority="9" w:unhideWhenUsed="1" w:qFormat="1"/>
-    <w:lsdException w:name="heading 5" w:semiHidden="1" w:uiPriority="9" w:unhideWhenUsed="1" w:qFormat="1"/>
-    <w:lsdException w:name="heading 6" w:semiHidden="1" w:uiPriority="9" w:unhideWhenUsed="1" w:qFormat="1"/>
-    <w:lsdException w:name="heading 7" w:semiHidden="1" w:uiPriority="9" w:unhideWhenUsed="1" w:qFormat="1"/>
-    <w:lsdException w:name="heading 8" w:semiHidden="1" w:uiPriority="9" w:unhideWhenUsed="1" w:qFormat="1"/>
-    <w:lsdException w:name="heading 9" w:semiHidden="1" w:uiPriority="9" w:unhideWhenUsed="1" w:qFormat="1"/>
-    <w:lsdException w:name="index 1" w:semiHidden="1" w:unhideWhenUsed="1"/>
-    <w:lsdException w:name="index 2" w:semiHidden="1" w:unhideWhenUsed="1"/>
-    <w:lsdException w:name="index 3" w:semiHidden="1" w:unhideWhenUsed="1"/>
-    <w:lsdException w:name="index 4" w:semiHidden="1" w:unhideWhenUsed="1"/>
-    <w:lsdException w:name="index 5" w:semiHidden="1" w:unhideWhenUsed="1"/>
-    <w:lsdException w:name="index 6" w:semiHidden="1" w:unhideWhenUsed="1"/>
-    <w:lsdException w:name="index 7" w:semiHidden="1" w:unhideWhenUsed="1"/>
-    <w:lsdException w:name="index 8" w:semiHidden="1" w:unhideWhenUsed="1"/>
-    <w:lsdException w:name="index 9" w:semiHidden="1" w:unhideWhenUsed="1"/>
-    <w:lsdException w:name="toc 1" w:semiHidden="1" w:uiPriority="39" w:unhideWhenUsed="1"/>
-    <w:lsdException w:name="toc 2" w:semiHidden="1" w:uiPriority="39" w:unhideWhenUsed="1"/>
-    <w:lsdException w:name="toc 3" w:semiHidden="1" w:uiPriority="39" w:unhideWhenUsed="1"/>
-    <w:lsdException w:name="toc 4" w:semiHidden="1" w:uiPriority="39" w:unhideWhenUsed="1"/>
-    <w:lsdException w:name="toc 5" w:semiHidden="1" w:uiPriority="39" w:unhideWhenUsed="1"/>
-    <w:lsdException w:name="toc 6" w:semiHidden="1" w:uiPriority="39" w:unhideWhenUsed="1"/>
-    <w:lsdException w:name="toc 7" w:semiHidden="1" w:uiPriority="39" w:unhideWhenUsed="1"/>
-    <w:lsdException w:name="toc 8" w:semiHidden="1" w:uiPriority="39" w:unhideWhenUsed="1"/>
-    <w:lsdException w:name="toc 9" w:semiHidden="1" w:uiPriority="39" w:unhideWhenUsed="1"/>
-    <w:lsdException w:name="Normal Indent" w:semiHidden="1" w:unhideWhenUsed="1"/>
-    <w:lsdException w:name="footnote text" w:semiHidden="1" w:unhideWhenUsed="1"/>
-    <w:lsdException w:name="annotation text" w:semiHidden="1" w:unhideWhenUsed="1"/>
-    <w:lsdException w:name="header" w:semiHidden="1" w:unhideWhenUsed="1"/>
-    <w:lsdException w:name="footer" w:semiHidden="1" w:unhideWhenUsed="1"/>
-    <w:lsdException w:name="index heading" w:semiHidden="1" w:unhideWhenUsed="1"/>
-    <w:lsdException w:name="caption" w:semiHidden="1" w:uiPriority="35" w:unhideWhenUsed="1" w:qFormat="1"/>
-    <w:lsdException w:name="table of figures" w:semiHidden="1" w:unhideWhenUsed="1"/>
-    <w:lsdException w:name="envelope address" w:semiHidden="1" w:unhideWhenUsed="1"/>
-    <w:lsdException w:name="envelope return" w:semiHidden="1" w:unhideWhenUsed="1"/>
-    <w:lsdException w:name="footnote reference" w:semiHidden="1" w:unhideWhenUsed="1"/>
-    <w:lsdException w:name="annotation reference" w:semiHidden="1" w:unhideWhenUsed="1"/>
-    <w:lsdException w:name="line number" w:semiHidden="1" w:unhideWhenUsed="1"/>
-    <w:lsdException w:name="page number" w:semiHidden="1" w:unhideWhenUsed="1"/>
-    <w:lsdException w:name="endnote reference" w:semiHidden="1" w:unhideWhenUsed="1"/>
-    <w:lsdException w:name="endnote text" w:semiHidden="1" w:unhideWhenUsed="1"/>
-    <w:lsdException w:name="table of authorities" w:semiHidden="1" w:unhideWhenUsed="1"/>
-    <w:lsdException w:name="macro" w:semiHidden="1" w:unhideWhenUsed="1"/>
-    <w:lsdException w:name="toa heading" w:semiHidden="1" w:unhideWhenUsed="1"/>
-    <w:lsdException w:name="List" w:semiHidden="1" w:unhideWhenUsed="1"/>
-    <w:lsdException w:name="List Bullet" w:semiHidden="1" w:unhideWhenUsed="1"/>
-    <w:lsdException w:name="List Number" w:semiHidden="1" w:unhideWhenUsed="1"/>
-    <w:lsdException w:name="List 2" w:semiHidden="1" w:unhideWhenUsed="1"/>
-    <w:lsdException w:name="List 3" w:semiHidden="1" w:unhideWhenUsed="1"/>
-    <w:lsdException w:name="List 4" w:semiHidden="1" w:unhideWhenUsed="1"/>
-    <w:lsdException w:name="List 5" w:semiHidden="1" w:unhideWhenUsed="1"/>
-    <w:lsdException w:name="List Bullet 2" w:semiHidden="1" w:unhideWhenUsed="1"/>
-    <w:lsdException w:name="List Bullet 3" w:semiHidden="1" w:unhideWhenUsed="1"/>
-    <w:lsdException w:name="List Bullet 4" w:semiHidden="1" w:unhideWhenUsed="1"/>
-    <w:lsdException w:name="List Bullet 5" w:semiHidden="1" w:unhideWhenUsed="1"/>
-    <w:lsdException w:name="List Number 2" w:semiHidden="1" w:unhideWhenUsed="1"/>
-    <w:lsdException w:name="List Number 3" w:semiHidden="1" w:unhideWhenUsed="1"/>
-    <w:lsdException w:name="List Number 4" w:semiHidden="1" w:unhideWhenUsed="1"/>
-    <w:lsdException w:name="List Number 5" w:semiHidden="1" w:unhideWhenUsed="1"/>
-    <w:lsdException w:name="Title" w:uiPriority="10" w:qFormat="1"/>
-    <w:lsdException w:name="Closing" w:semiHidden="1" w:unhideWhenUsed="1"/>
-    <w:lsdException w:name="Signature" w:semiHidden="1" w:unhideWhenUsed="1"/>
-    <w:lsdException w:name="Default Paragraph Font" w:semiHidden="1" w:uiPriority="1" w:unhideWhenUsed="1"/>
-    <w:lsdException w:name="Body Text" w:semiHidden="1" w:unhideWhenUsed="1"/>
-    <w:lsdException w:name="Body Text Indent" w:semiHidden="1" w:unhideWhenUsed="1"/>
-    <w:lsdException w:name="List Continue" w:semiHidden="1" w:unhideWhenUsed="1"/>
-    <w:lsdException w:name="List Continue 2" w:semiHidden="1" w:unhideWhenUsed="1"/>
-    <w:lsdException w:name="List Continue 3" w:semiHidden="1" w:unhideWhenUsed="1"/>
-    <w:lsdException w:name="List Continue 4" w:semiHidden="1" w:unhideWhenUsed="1"/>
-    <w:lsdException w:name="List Continue 5" w:semiHidden="1" w:unhideWhenUsed="1"/>
-    <w:lsdException w:name="Message Header" w:semiHidden="1" w:unhideWhenUsed="1"/>
-    <w:lsdException w:name="Subtitle" w:uiPriority="11" w:qFormat="1"/>
-    <w:lsdException w:name="Salutation" w:semiHidden="1" w:unhideWhenUsed="1"/>
-    <w:lsdException w:name="Date" w:semiHidden="1" w:unhideWhenUsed="1"/>
-    <w:lsdException w:name="Body Text First Indent" w:semiHidden="1" w:unhideWhenUsed="1"/>
-    <w:lsdException w:name="Body Text First Indent 2" w:semiHidden="1" w:unhideWhenUsed="1"/>
-    <w:lsdException w:name="Note Heading" w:semiHidden="1" w:unhideWhenUsed="1"/>
-    <w:lsdException w:name="Body Text 2" w:semiHidden="1" w:unhideWhenUsed="1"/>
-    <w:lsdException w:name="Body Text 3" w:semiHidden="1" w:unhideWhenUsed="1"/>
-    <w:lsdException w:name="Body Text Indent 2" w:semiHidden="1" w:unhideWhenUsed="1"/>
-    <w:lsdException w:name="Body Text Indent 3" w:semiHidden="1" w:unhideWhenUsed="1"/>
-    <w:lsdException w:name="Block Text" w:semiHidden="1" w:unhideWhenUsed="1"/>
-    <w:lsdException w:name="Hyperlink" w:semiHidden="1" w:unhideWhenUsed="1"/>
-    <w:lsdException w:name="FollowedHyperlink" w:semiHidden="1" w:unhideWhenUsed="1"/>
-    <w:lsdException w:name="Strong" w:uiPriority="22" w:qFormat="1"/>
-    <w:lsdException w:name="Emphasis" w:uiPriority="20" w:qFormat="1"/>
-    <w:lsdException w:name="Document Map" w:semiHidden="1" w:unhideWhenUsed="1"/>
-    <w:lsdException w:name="Plain Text" w:semiHidden="1" w:unhideWhenUsed="1"/>
-    <w:lsdException w:name="E-mail Signature" w:semiHidden="1" w:unhideWhenUsed="1"/>
-    <w:lsdException w:name="HTML Top of Form" w:semiHidden="1" w:unhideWhenUsed="1"/>
-    <w:lsdException w:name="HTML Bottom of Form" w:semiHidden="1" w:unhideWhenUsed="1"/>
-    <w:lsdException w:name="Normal (Web)" w:semiHidden="1" w:unhideWhenUsed="1"/>
-    <w:lsdException w:name="HTML Acronym" w:semiHidden="1" w:unhideWhenUsed="1"/>
-    <w:lsdException w:name="HTML Address" w:semiHidden="1" w:unhideWhenUsed="1"/>
-    <w:lsdException w:name="HTML Cite" w:semiHidden="1" w:unhideWhenUsed="1"/>
-    <w:lsdException w:name="HTML Code" w:semiHidden="1" w:unhideWhenUsed="1"/>
-    <w:lsdException w:name="HTML Definition" w:semiHidden="1" w:unhideWhenUsed="1"/>
-    <w:lsdException w:name="HTML Keyboard" w:semiHidden="1" w:unhideWhenUsed="1"/>
-    <w:lsdException w:name="HTML Preformatted" w:semiHidden="1" w:unhideWhenUsed="1"/>
-    <w:lsdException w:name="HTML Sample" w:semiHidden="1" w:unhideWhenUsed="1"/>
-    <w:lsdException w:name="HTML Typewriter" w:semiHidden="1" w:unhideWhenUsed="1"/>
-    <w:lsdException w:name="HTML Variable" w:semiHidden="1" w:unhideWhenUsed="1"/>
-    <w:lsdException w:name="Normal Table" w:semiHidden="1" w:unhideWhenUsed="1"/>
-    <w:lsdException w:name="annotation subject" w:semiHidden="1" w:unhideWhenUsed="1"/>
-    <w:lsdException w:name="No List" w:semiHidden="1" w:unhideWhenUsed="1"/>
-    <w:lsdException w:name="Outline List 1" w:semiHidden="1" w:unhideWhenUsed="1"/>
-    <w:lsdException w:name="Outline List 2" w:semiHidden="1" w:unhideWhenUsed="1"/>
-    <w:lsdException w:name="Outline List 3" w:semiHidden="1" w:unhideWhenUsed="1"/>
-    <w:lsdException w:name="Table Simple 1" w:semiHidden="1" w:unhideWhenUsed="1"/>
-    <w:lsdException w:name="Table Simple 2" w:semiHidden="1" w:unhideWhenUsed="1"/>
-    <w:lsdException w:name="Table Simple 3" w:semiHidden="1" w:unhideWhenUsed="1"/>
-    <w:lsdException w:name="Table Classic 1" w:semiHidden="1" w:unhideWhenUsed="1"/>
-    <w:lsdException w:name="Table Classic 2" w:semiHidden="1" w:unhideWhenUsed="1"/>
-    <w:lsdException w:name="Table Classic 3" w:semiHidden="1" w:unhideWhenUsed="1"/>
-    <w:lsdException w:name="Table Classic 4" w:semiHidden="1" w:unhideWhenUsed="1"/>
-    <w:lsdException w:name="Table Colorful 1" w:semiHidden="1" w:unhideWhenUsed="1"/>
-    <w:lsdException w:name="Table Colorful 2" w:semiHidden="1" w:unhideWhenUsed="1"/>
-    <w:lsdException w:name="Table Colorful 3" w:semiHidden="1" w:unhideWhenUsed="1"/>
-    <w:lsdException w:name="Table Columns 1" w:semiHidden="1" w:unhideWhenUsed="1"/>
-    <w:lsdException w:name="Table Columns 2" w:semiHidden="1" w:unhideWhenUsed="1"/>
-    <w:lsdException w:name="Table Columns 3" w:semiHidden="1" w:unhideWhenUsed="1"/>
-    <w:lsdException w:name="Table Columns 4" w:semiHidden="1" w:unhideWhenUsed="1"/>
-    <w:lsdException w:name="Table Columns 5" w:semiHidden="1" w:unhideWhenUsed="1"/>
-    <w:lsdException w:name="Table Grid 1" w:semiHidden="1" w:unhideWhenUsed="1"/>
-    <w:lsdException w:name="Table Grid 2" w:semiHidden="1" w:unhideWhenUsed="1"/>
-    <w:lsdException w:name="Table Grid 3" w:semiHidden="1" w:unhideWhenUsed="1"/>
-    <w:lsdException w:name="Table Grid 4" w:semiHidden="1" w:unhideWhenUsed="1"/>
-    <w:lsdException w:name="Table Grid 5" w:semiHidden="1" w:unhideWhenUsed="1"/>
-    <w:lsdException w:name="Table Grid 6" w:semiHidden="1" w:unhideWhenUsed="1"/>
-    <w:lsdException w:name="Table Grid 7" w:semiHidden="1" w:unhideWhenUsed="1"/>
-    <w:lsdException w:name="Table Grid 8" w:semiHidden="1" w:unhideWhenUsed="1"/>
-    <w:lsdException w:name="Table List 1" w:semiHidden="1" w:unhideWhenUsed="1"/>
-    <w:lsdException w:name="Table List 2" w:semiHidden="1" w:unhideWhenUsed="1"/>
-    <w:lsdException w:name="Table List 3" w:semiHidden="1" w:unhideWhenUsed="1"/>
-    <w:lsdException w:name="Table List 4" w:semiHidden="1" w:unhideWhenUsed="1"/>
-    <w:lsdException w:name="Table List 5" w:semiHidden="1" w:unhideWhenUsed="1"/>
-    <w:lsdException w:name="Table List 6" w:semiHidden="1" w:unhideWhenUsed="1"/>
-    <w:lsdException w:name="Table List 7" w:semiHidden="1" w:unhideWhenUsed="1"/>
-    <w:lsdException w:name="Table List 8" w:semiHidden="1" w:unhideWhenUsed="1"/>
-    <w:lsdException w:name="Table 3D effects 1" w:semiHidden="1" w:unhideWhenUsed="1"/>
-    <w:lsdException w:name="Table 3D effects 2" w:semiHidden="1" w:unhideWhenUsed="1"/>
-    <w:lsdException w:name="Table 3D effects 3" w:semiHidden="1" w:unhideWhenUsed="1"/>
-    <w:lsdException w:name="Table Contemporary" w:semiHidden="1" w:unhideWhenUsed="1"/>
-    <w:lsdException w:name="Table Elegant" w:semiHidden="1" w:unhideWhenUsed="1"/>
-    <w:lsdException w:name="Table Professional" w:semiHidden="1" w:unhideWhenUsed="1"/>
-    <w:lsdException w:name="Table Subtle 1" w:semiHidden="1" w:unhideWhenUsed="1"/>
-    <w:lsdException w:name="Table Subtle 2" w:semiHidden="1" w:unhideWhenUsed="1"/>
-    <w:lsdException w:name="Table Web 1" w:semiHidden="1" w:unhideWhenUsed="1"/>
-    <w:lsdException w:name="Table Web 2" w:semiHidden="1" w:unhideWhenUsed="1"/>
-    <w:lsdException w:name="Table Web 3" w:semiHidden="1" w:unhideWhenUsed="1"/>
-    <w:lsdException w:name="Balloon Text" w:semiHidden="1" w:unhideWhenUsed="1"/>
-    <w:lsdException w:name="Table Grid" w:uiPriority="39"/>
-    <w:lsdException w:name="Table Theme" w:semiHidden="1" w:unhideWhenUsed="1"/>
-    <w:lsdException w:name="Placeholder Text" w:semiHidden="1"/>
-    <w:lsdException w:name="No Spacing" w:uiPriority="1" w:qFormat="1"/>
-    <w:lsdException w:name="Light Shading" w:uiPriority="60"/>
-    <w:lsdException w:name="Light List" w:uiPriority="61"/>
-    <w:lsdException w:name="Light Grid" w:uiPriority="62"/>
-    <w:lsdException w:name="Medium Shading 1" w:uiPriority="63"/>
-    <w:lsdException w:name="Medium Shading 2" w:uiPriority="64"/>
-    <w:lsdException w:name="Medium List 1" w:uiPriority="65"/>
-    <w:lsdException w:name="Medium List 2" w:uiPriority="66"/>
-    <w:lsdException w:name="Medium Grid 1" w:uiPriority="67"/>
-    <w:lsdException w:name="Medium Grid 2" w:uiPriority="68"/>
-    <w:lsdException w:name="Medium Grid 3" w:uiPriority="69"/>
-    <w:lsdException w:name="Dark List" w:uiPriority="70"/>
-    <w:lsdException w:name="Colorful Shading" w:uiPriority="71"/>
-    <w:lsdException w:name="Colorful List" w:uiPriority="72"/>
-    <w:lsdException w:name="Colorful Grid" w:uiPriority="73"/>
-    <w:lsdException w:name="Light Shading Accent 1" w:uiPriority="60"/>
-    <w:lsdException w:name="Light List Accent 1" w:uiPriority="61"/>
-    <w:lsdException w:name="Light Grid Accent 1" w:uiPriority="62"/>
-    <w:lsdException w:name="Medium Shading 1 Accent 1" w:uiPriority="63"/>
-    <w:lsdException w:name="Medium Shading 2 Accent 1" w:uiPriority="64"/>
-    <w:lsdException w:name="Medium List 1 Accent 1" w:uiPriority="65"/>
-    <w:lsdException w:name="Revision" w:semiHidden="1"/>
-    <w:lsdException w:name="List Paragraph" w:uiPriority="34" w:qFormat="1"/>
-    <w:lsdException w:name="Quote" w:uiPriority="29" w:qFormat="1"/>
-    <w:lsdException w:name="Intense Quote" w:uiPriority="30" w:qFormat="1"/>
-    <w:lsdException w:name="Medium List 2 Accent 1" w:uiPriority="66"/>
-    <w:lsdException w:name="Medium Grid 1 Accent 1" w:uiPriority="67"/>
-    <w:lsdException w:name="Medium Grid 2 Accent 1" w:uiPriority="68"/>
-    <w:lsdException w:name="Medium Grid 3 Accent 1" w:uiPriority="69"/>
-    <w:lsdException w:name="Dark List Accent 1" w:uiPriority="70"/>
-    <w:lsdException w:name="Colorful Shading Accent 1" w:uiPriority="71"/>
-    <w:lsdException w:name="Colorful List Accent 1" w:uiPriority="72"/>
-    <w:lsdException w:name="Colorful Grid Accent 1" w:uiPriority="73"/>
-    <w:lsdException w:name="Light Shading Accent 2" w:uiPriority="60"/>
-    <w:lsdException w:name="Light List Accent 2" w:uiPriority="61"/>
-    <w:lsdException w:name="Light Grid Accent 2" w:uiPriority="62"/>
-    <w:lsdException w:name="Medium Shading 1 Accent 2" w:uiPriority="63"/>
-    <w:lsdException w:name="Medium Shading 2 Accent 2" w:uiPriority="64"/>
-    <w:lsdException w:name="Medium List 1 Accent 2" w:uiPriority="65"/>
-    <w:lsdException w:name="Medium List 2 Accent 2" w:uiPriority="66"/>
-    <w:lsdException w:name="Medium Grid 1 Accent 2" w:uiPriority="67"/>
-    <w:lsdException w:name="Medium Grid 2 Accent 2" w:uiPriority="68"/>
-    <w:lsdException w:name="Medium Grid 3 Accent 2" w:uiPriority="69"/>
-    <w:lsdException w:name="Dark List Accent 2" w:uiPriority="70"/>
-    <w:lsdException w:name="Colorful Shading Accent 2" w:uiPriority="71"/>
-    <w:lsdException w:name="Colorful List Accent 2" w:uiPriority="72"/>
-    <w:lsdException w:name="Colorful Grid Accent 2" w:uiPriority="73"/>
-    <w:lsdException w:name="Light Shading Accent 3" w:uiPriority="60"/>
-    <w:lsdException w:name="Light List Accent 3" w:uiPriority="61"/>
-    <w:lsdException w:name="Light Grid Accent 3" w:uiPriority="62"/>
-    <w:lsdException w:name="Medium Shading 1 Accent 3" w:uiPriority="63"/>
-    <w:lsdException w:name="Medium Shading 2 Accent 3" w:uiPriority="64"/>
-    <w:lsdException w:name="Medium List 1 Accent 3" w:uiPriority="65"/>
-    <w:lsdException w:name="Medium List 2 Accent 3" w:uiPriority="66"/>
-    <w:lsdException w:name="Medium Grid 1 Accent 3" w:uiPriority="67"/>
-    <w:lsdException w:name="Medium Grid 2 Accent 3" w:uiPriority="68"/>
-    <w:lsdException w:name="Medium Grid 3 Accent 3" w:uiPriority="69"/>
-    <w:lsdException w:name="Dark List Accent 3" w:uiPriority="70"/>
-    <w:lsdException w:name="Colorful Shading Accent 3" w:uiPriority="71"/>
-    <w:lsdException w:name="Colorful List Accent 3" w:uiPriority="72"/>
-    <w:lsdException w:name="Colorful Grid Accent 3" w:uiPriority="73"/>
-    <w:lsdException w:name="Light Shading Accent 4" w:uiPriority="60"/>
-    <w:lsdException w:name="Light List Accent 4" w:uiPriority="61"/>
-    <w:lsdException w:name="Light Grid Accent 4" w:uiPriority="62"/>
-    <w:lsdException w:name="Medium Shading 1 Accent 4" w:uiPriority="63"/>
-    <w:lsdException w:name="Medium Shading 2 Accent 4" w:uiPriority="64"/>
-    <w:lsdException w:name="Medium List 1 Accent 4" w:uiPriority="65"/>
-    <w:lsdException w:name="Medium List 2 Accent 4" w:uiPriority="66"/>
-    <w:lsdException w:name="Medium Grid 1 Accent 4" w:uiPriority="67"/>
-    <w:lsdException w:name="Medium Grid 2 Accent 4" w:uiPriority="68"/>
-    <w:lsdException w:name="Medium Grid 3 Accent 4" w:uiPriority="69"/>
-    <w:lsdException w:name="Dark List Accent 4" w:uiPriority="70"/>
-    <w:lsdException w:name="Colorful Shading Accent 4" w:uiPriority="71"/>
-    <w:lsdException w:name="Colorful List Accent 4" w:uiPriority="72"/>
-    <w:lsdException w:name="Colorful Grid Accent 4" w:uiPriority="73"/>
-    <w:lsdException w:name="Light Shading Accent 5" w:uiPriority="60"/>
-    <w:lsdException w:name="Light List Accent 5" w:uiPriority="61"/>
-    <w:lsdException w:name="Light Grid Accent 5" w:uiPriority="62"/>
-    <w:lsdException w:name="Medium Shading 1 Accent 5" w:uiPriority="63"/>
-    <w:lsdException w:name="Medium Shading 2 Accent 5" w:uiPriority="64"/>
-    <w:lsdException w:name="Medium List 1 Accent 5" w:uiPriority="65"/>
-    <w:lsdException w:name="Medium List 2 Accent 5" w:uiPriority="66"/>
-    <w:lsdException w:name="Medium Grid 1 Accent 5" w:uiPriority="67"/>
-    <w:lsdException w:name="Medium Grid 2 Accent 5" w:uiPriority="68"/>
-    <w:lsdException w:name="Medium Grid 3 Accent 5" w:uiPriority="69"/>
-    <w:lsdException w:name="Dark List Accent 5" w:uiPriority="70"/>
-    <w:lsdException w:name="Colorful Shading Accent 5" w:uiPriority="71"/>
-    <w:lsdException w:name="Colorful List Accent 5" w:uiPriority="72"/>
-    <w:lsdException w:name="Colorful Grid Accent 5" w:uiPriority="73"/>
-    <w:lsdException w:name="Light Shading Accent 6" w:uiPriority="60"/>
-    <w:lsdException w:name="Light List Accent 6" w:uiPriority="61"/>
-    <w:lsdException w:name="Light Grid Accent 6" w:uiPriority="62"/>
-    <w:lsdException w:name="Medium Shading 1 Accent 6" w:uiPriority="63"/>
-    <w:lsdException w:name="Medium Shading 2 Accent 6" w:uiPriority="64"/>
-    <w:lsdException w:name="Medium List 1 Accent 6" w:uiPriority="65"/>
-    <w:lsdException w:name="Medium List 2 Accent 6" w:uiPriority="66"/>
-    <w:lsdException w:name="Medium Grid 1 Accent 6" w:uiPriority="67"/>
-    <w:lsdException w:name="Medium Grid 2 Accent 6" w:uiPriority="68"/>
-    <w:lsdException w:name="Medium Grid 3 Accent 6" w:uiPriority="69"/>
-    <w:lsdException w:name="Dark List Accent 6" w:uiPriority="70"/>
-    <w:lsdException w:name="Colorful Shading Accent 6" w:uiPriority="71"/>
-    <w:lsdException w:name="Colorful List Accent 6" w:uiPriority="72"/>
-    <w:lsdException w:name="Colorful Grid Accent 6" w:uiPriority="73"/>
-    <w:lsdException w:name="Subtle Emphasis" w:uiPriority="19" w:qFormat="1"/>
-    <w:lsdException w:name="Intense Emphasis" w:uiPriority="21" w:qFormat="1"/>
-    <w:lsdException w:name="Subtle Reference" w:uiPriority="31" w:qFormat="1"/>
-    <w:lsdException w:name="Intense Reference" w:uiPriority="32" w:qFormat="1"/>
-    <w:lsdException w:name="Book Title" w:uiPriority="33" w:qFormat="1"/>
-    <w:lsdException w:name="Bibliography" w:semiHidden="1" w:uiPriority="37" w:unhideWhenUsed="1"/>
-    <w:lsdException w:name="TOC Heading" w:semiHidden="1" w:uiPriority="39" w:unhideWhenUsed="1" w:qFormat="1"/>
-    <w:lsdException w:name="Plain Table 1" w:uiPriority="41"/>
-    <w:lsdException w:name="Plain Table 2" w:uiPriority="42"/>
-    <w:lsdException w:name="Plain Table 3" w:uiPriority="43"/>
-    <w:lsdException w:name="Plain Table 4" w:uiPriority="44"/>
-    <w:lsdException w:name="Plain Table 5" w:uiPriority="45"/>
-    <w:lsdException w:name="Grid Table Light" w:uiPriority="40"/>
-    <w:lsdException w:name="Grid Table 1 Light" w:uiPriority="46"/>
-    <w:lsdException w:name="Grid Table 2" w:uiPriority="47"/>
-    <w:lsdException w:name="Grid Table 3" w:uiPriority="48"/>
-    <w:lsdException w:name="Grid Table 4" w:uiPriority="49"/>
-    <w:lsdException w:name="Grid Table 5 Dark" w:uiPriority="50"/>
-    <w:lsdException w:name="Grid Table 6 Colorful" w:uiPriority="51"/>
-    <w:lsdException w:name="Grid Table 7 Colorful" w:uiPriority="52"/>
-    <w:lsdException w:name="Grid Table 1 Light Accent 1" w:uiPriority="46"/>
-    <w:lsdException w:name="Grid Table 2 Accent 1" w:uiPriority="47"/>
-    <w:lsdException w:name="Grid Table 3 Accent 1" w:uiPriority="48"/>
-    <w:lsdException w:name="Grid Table 4 Accent 1" w:uiPriority="49"/>
-    <w:lsdException w:name="Grid Table 5 Dark Accent 1" w:uiPriority="50"/>
-    <w:lsdException w:name="Grid Table 6 Colorful Accent 1" w:uiPriority="51"/>
-    <w:lsdException w:name="Grid Table 7 Colorful Accent 1" w:uiPriority="52"/>
-    <w:lsdException w:name="Grid Table 1 Light Accent 2" w:uiPriority="46"/>
-    <w:lsdException w:name="Grid Table 2 Accent 2" w:uiPriority="47"/>
-    <w:lsdException w:name="Grid Table 3 Accent 2" w:uiPriority="48"/>
-    <w:lsdException w:name="Grid Table 4 Accent 2" w:uiPriority="49"/>
-    <w:lsdException w:name="Grid Table 5 Dark Accent 2" w:uiPriority="50"/>
-    <w:lsdException w:name="Grid Table 6 Colorful Accent 2" w:uiPriority="51"/>
-    <w:lsdException w:name="Grid Table 7 Colorful Accent 2" w:uiPriority="52"/>
-    <w:lsdException w:name="Grid Table 1 Light Accent 3" w:uiPriority="46"/>
-    <w:lsdException w:name="Grid Table 2 Accent 3" w:uiPriority="47"/>
-    <w:lsdException w:name="Grid Table 3 Accent 3" w:uiPriority="48"/>
-    <w:lsdException w:name="Grid Table 4 Accent 3" w:uiPriority="49"/>
-    <w:lsdException w:name="Grid Table 5 Dark Accent 3" w:uiPriority="50"/>
-    <w:lsdException w:name="Grid Table 6 Colorful Accent 3" w:uiPriority="51"/>
-    <w:lsdException w:name="Grid Table 7 Colorful Accent 3" w:uiPriority="52"/>
-    <w:lsdException w:name="Grid Table 1 Light Accent 4" w:uiPriority="46"/>
-    <w:lsdException w:name="Grid Table 2 Accent 4" w:uiPriority="47"/>
-    <w:lsdException w:name="Grid Table 3 Accent 4" w:uiPriority="48"/>
-    <w:lsdException w:name="Grid Table 4 Accent 4" w:uiPriority="49"/>
-    <w:lsdException w:name="Grid Table 5 Dark Accent 4" w:uiPriority="50"/>
-    <w:lsdException w:name="Grid Table 6 Colorful Accent 4" w:uiPriority="51"/>
-    <w:lsdException w:name="Grid Table 7 Colorful Accent 4" w:uiPriority="52"/>
-    <w:lsdException w:name="Grid Table 1 Light Accent 5" w:uiPriority="46"/>
-    <w:lsdException w:name="Grid Table 2 Accent 5" w:uiPriority="47"/>
-    <w:lsdException w:name="Grid Table 3 Accent 5" w:uiPriority="48"/>
-    <w:lsdException w:name="Grid Table 4 Accent 5" w:uiPriority="49"/>
-    <w:lsdException w:name="Grid Table 5 Dark Accent 5" w:uiPriority="50"/>
-    <w:lsdException w:name="Grid Table 6 Colorful Accent 5" w:uiPriority="51"/>
-    <w:lsdException w:name="Grid Table 7 Colorful Accent 5" w:uiPriority="52"/>
-    <w:lsdException w:name="Grid Table 1 Light Accent 6" w:uiPriority="46"/>
-    <w:lsdException w:name="Grid Table 2 Accent 6" w:uiPriority="47"/>
-    <w:lsdException w:name="Grid Table 3 Accent 6" w:uiPriority="48"/>
-    <w:lsdException w:name="Grid Table 4 Accent 6" w:uiPriority="49"/>
-    <w:lsdException w:name="Grid Table 5 Dark Accent 6" w:uiPriority="50"/>
-    <w:lsdException w:name="Grid Table 6 Colorful Accent 6" w:uiPriority="51"/>
-    <w:lsdException w:name="Grid Table 7 Colorful Accent 6" w:uiPriority="52"/>
-    <w:lsdException w:name="List Table 1 Light" w:uiPriority="46"/>
-    <w:lsdException w:name="List Table 2" w:uiPriority="47"/>
-    <w:lsdException w:name="List Table 3" w:uiPriority="48"/>
-    <w:lsdException w:name="List Table 4" w:uiPriority="49"/>
-    <w:lsdException w:name="List Table 5 Dark" w:uiPriority="50"/>
-    <w:lsdException w:name="List Table 6 Colorful" w:uiPriority="51"/>
-    <w:lsdException w:name="List Table 7 Colorful" w:uiPriority="52"/>
-    <w:lsdException w:name="List Table 1 Light Accent 1" w:uiPriority="46"/>
-    <w:lsdException w:name="List Table 2 Accent 1" w:uiPriority="47"/>
-    <w:lsdException w:name="List Table 3 Accent 1" w:uiPriority="48"/>
-    <w:lsdException w:name="List Table 4 Accent 1" w:uiPriority="49"/>
-    <w:lsdException w:name="List Table 5 Dark Accent 1" w:uiPriority="50"/>
-    <w:lsdException w:name="List Table 6 Colorful Accent 1" w:uiPriority="51"/>
-    <w:lsdException w:name="List Table 7 Colorful Accent 1" w:uiPriority="52"/>
-    <w:lsdException w:name="List Table 1 Light Accent 2" w:uiPriority="46"/>
-    <w:lsdException w:name="List Table 2 Accent 2" w:uiPriority="47"/>
-    <w:lsdException w:name="List Table 3 Accent 2" w:uiPriority="48"/>
-    <w:lsdException w:name="List Table 4 Accent 2" w:uiPriority="49"/>
-    <w:lsdException w:name="List Table 5 Dark Accent 2" w:uiPriority="50"/>
-    <w:lsdException w:name="List Table 6 Colorful Accent 2" w:uiPriority="51"/>
-    <w:lsdException w:name="List Table 7 Colorful Accent 2" w:uiPriority="52"/>
-    <w:lsdException w:name="List Table 1 Light Accent 3" w:uiPriority="46"/>
-    <w:lsdException w:name="List Table 2 Accent 3" w:uiPriority="47"/>
-    <w:lsdException w:name="List Table 3 Accent 3" w:uiPriority="48"/>
-    <w:lsdException w:name="List Table 4 Accent 3" w:uiPriority="49"/>
-    <w:lsdException w:name="List Table 5 Dark Accent 3" w:uiPriority="50"/>
-    <w:lsdException w:name="List Table 6 Colorful Accent 3" w:uiPriority="51"/>
-    <w:lsdException w:name="List Table 7 Colorful Accent 3" w:uiPriority="52"/>
-    <w:lsdException w:name="List Table 1 Light Accent 4" w:uiPriority="46"/>
-    <w:lsdException w:name="List Table 2 Accent 4" w:uiPriority="47"/>
-    <w:lsdException w:name="List Table 3 Accent 4" w:uiPriority="48"/>
-    <w:lsdException w:name="List Table 4 Accent 4" w:uiPriority="49"/>
-    <w:lsdException w:name="List Table 5 Dark Accent 4" w:uiPriority="50"/>
-    <w:lsdException w:name="List Table 6 Colorful Accent 4" w:uiPriority="51"/>
-    <w:lsdException w:name="List Table 7 Colorful Accent 4" w:uiPriority="52"/>
-    <w:lsdException w:name="List Table 1 Light Accent 5" w:uiPriority="46"/>
-    <w:lsdException w:name="List Table 2 Accent 5" w:uiPriority="47"/>
-    <w:lsdException w:name="List Table 3 Accent 5" w:uiPriority="48"/>
-    <w:lsdException w:name="List Table 4 Accent 5" w:uiPriority="49"/>
-    <w:lsdException w:name="List Table 5 Dark Accent 5" w:uiPriority="50"/>
-    <w:lsdException w:name="List Table 6 Colorful Accent 5" w:uiPriority="51"/>
-    <w:lsdException w:name="List Table 7 Colorful Accent 5" w:uiPriority="52"/>
-    <w:lsdException w:name="List Table 1 Light Accent 6" w:uiPriority="46"/>
-    <w:lsdException w:name="List Table 2 Accent 6" w:uiPriority="47"/>
-    <w:lsdException w:name="List Table 3 Accent 6" w:uiPriority="48"/>
-    <w:lsdException w:name="List Table 4 Accent 6" w:uiPriority="49"/>
-    <w:lsdException w:name="List Table 5 Dark Accent 6" w:uiPriority="50"/>
-    <w:lsdException w:name="List Table 6 Colorful Accent 6" w:uiPriority="51"/>
-    <w:lsdException w:name="List Table 7 Colorful Accent 6" w:uiPriority="52"/>
+  <w:latentStyles w:defLockedState="0" w:defUIPriority="99" w:defSemiHidden="1" w:defUnhideWhenUsed="1" w:defQFormat="0" w:count="267">
+    <w:lsdException w:name="Normal" w:semiHidden="0" w:uiPriority="0" w:unhideWhenUsed="0" w:qFormat="1"/>
+    <w:lsdException w:name="heading 1" w:semiHidden="0" w:uiPriority="9" w:unhideWhenUsed="0" w:qFormat="1"/>
+    <w:lsdException w:name="heading 2" w:uiPriority="9" w:qFormat="1"/>
+    <w:lsdException w:name="heading 3" w:uiPriority="9" w:qFormat="1"/>
+    <w:lsdException w:name="heading 4" w:uiPriority="9" w:qFormat="1"/>
+    <w:lsdException w:name="heading 5" w:uiPriority="9" w:qFormat="1"/>
+    <w:lsdException w:name="heading 6" w:uiPriority="9" w:qFormat="1"/>
+    <w:lsdException w:name="heading 7" w:uiPriority="9" w:qFormat="1"/>
+    <w:lsdException w:name="heading 8" w:uiPriority="9" w:qFormat="1"/>
+    <w:lsdException w:name="heading 9" w:uiPriority="9" w:qFormat="1"/>
+    <w:lsdException w:name="toc 1" w:uiPriority="39"/>
+    <w:lsdException w:name="toc 2" w:uiPriority="39"/>
+    <w:lsdException w:name="toc 3" w:uiPriority="39"/>
+    <w:lsdException w:name="toc 4" w:uiPriority="39"/>
+    <w:lsdException w:name="toc 5" w:uiPriority="39"/>
+    <w:lsdException w:name="toc 6" w:uiPriority="39"/>
+    <w:lsdException w:name="toc 7" w:uiPriority="39"/>
+    <w:lsdException w:name="toc 8" w:uiPriority="39"/>
+    <w:lsdException w:name="toc 9" w:uiPriority="39"/>
+    <w:lsdException w:name="caption" w:uiPriority="35" w:qFormat="1"/>
+    <w:lsdException w:name="Title" w:semiHidden="0" w:uiPriority="10" w:unhideWhenUsed="0" w:qFormat="1"/>
+    <w:lsdException w:name="Default Paragraph Font" w:uiPriority="1"/>
+    <w:lsdException w:name="Subtitle" w:semiHidden="0" w:uiPriority="11" w:unhideWhenUsed="0" w:qFormat="1"/>
+    <w:lsdException w:name="Strong" w:semiHidden="0" w:uiPriority="22" w:unhideWhenUsed="0" w:qFormat="1"/>
+    <w:lsdException w:name="Emphasis" w:semiHidden="0" w:uiPriority="20" w:unhideWhenUsed="0" w:qFormat="1"/>
+    <w:lsdException w:name="Table Grid" w:semiHidden="0" w:uiPriority="39" w:unhideWhenUsed="0"/>
+    <w:lsdException w:name="Placeholder Text" w:unhideWhenUsed="0"/>
+    <w:lsdException w:name="No Spacing" w:semiHidden="0" w:uiPriority="1" w:unhideWhenUsed="0" w:qFormat="1"/>
+    <w:lsdException w:name="Light Shading" w:semiHidden="0" w:uiPriority="60" w:unhideWhenUsed="0"/>
+    <w:lsdException w:name="Light List" w:semiHidden="0" w:uiPriority="61" w:unhideWhenUsed="0"/>
+    <w:lsdException w:name="Light Grid" w:semiHidden="0" w:uiPriority="62" w:unhideWhenUsed="0"/>
+    <w:lsdException w:name="Medium Shading 1" w:semiHidden="0" w:uiPriority="63" w:unhideWhenUsed="0"/>
+    <w:lsdException w:name="Medium Shading 2" w:semiHidden="0" w:uiPriority="64" w:unhideWhenUsed="0"/>
+    <w:lsdException w:name="Medium List 1" w:semiHidden="0" w:uiPriority="65" w:unhideWhenUsed="0"/>
+    <w:lsdException w:name="Medium List 2" w:semiHidden="0" w:uiPriority="66" w:unhideWhenUsed="0"/>
+    <w:lsdException w:name="Medium Grid 1" w:semiHidden="0" w:uiPriority="67" w:unhideWhenUsed="0"/>
+    <w:lsdException w:name="Medium Grid 2" w:semiHidden="0" w:uiPriority="68" w:unhideWhenUsed="0"/>
+    <w:lsdException w:name="Medium Grid 3" w:semiHidden="0" w:uiPriority="69" w:unhideWhenUsed="0"/>
+    <w:lsdException w:name="Dark List" w:semiHidden="0" w:uiPriority="70" w:unhideWhenUsed="0"/>
+    <w:lsdException w:name="Colorful Shading" w:semiHidden="0" w:uiPriority="71" w:unhideWhenUsed="0"/>
+    <w:lsdException w:name="Colorful List" w:semiHidden="0" w:uiPriority="72" w:unhideWhenUsed="0"/>
+    <w:lsdException w:name="Colorful Grid" w:semiHidden="0" w:uiPriority="73" w:unhideWhenUsed="0"/>
+    <w:lsdException w:name="Light Shading Accent 1" w:semiHidden="0" w:uiPriority="60" w:unhideWhenUsed="0"/>
+    <w:lsdException w:name="Light List Accent 1" w:semiHidden="0" w:uiPriority="61" w:unhideWhenUsed="0"/>
+    <w:lsdException w:name="Light Grid Accent 1" w:semiHidden="0" w:uiPriority="62" w:unhideWhenUsed="0"/>
+    <w:lsdException w:name="Medium Shading 1 Accent 1" w:semiHidden="0" w:uiPriority="63" w:unhideWhenUsed="0"/>
+    <w:lsdException w:name="Medium Shading 2 Accent 1" w:semiHidden="0" w:uiPriority="64" w:unhideWhenUsed="0"/>
+    <w:lsdException w:name="Medium List 1 Accent 1" w:semiHidden="0" w:uiPriority="65" w:unhideWhenUsed="0"/>
+    <w:lsdException w:name="Revision" w:unhideWhenUsed="0"/>
+    <w:lsdException w:name="List Paragraph" w:semiHidden="0" w:uiPriority="34" w:unhideWhenUsed="0" w:qFormat="1"/>
+    <w:lsdException w:name="Quote" w:semiHidden="0" w:uiPriority="29" w:unhideWhenUsed="0" w:qFormat="1"/>
+    <w:lsdException w:name="Intense Quote" w:semiHidden="0" w:uiPriority="30" w:unhideWhenUsed="0" w:qFormat="1"/>
+    <w:lsdException w:name="Medium List 2 Accent 1" w:semiHidden="0" w:uiPriority="66" w:unhideWhenUsed="0"/>
+    <w:lsdException w:name="Medium Grid 1 Accent 1" w:semiHidden="0" w:uiPriority="67" w:unhideWhenUsed="0"/>
+    <w:lsdException w:name="Medium Grid 2 Accent 1" w:semiHidden="0" w:uiPriority="68" w:unhideWhenUsed="0"/>
+    <w:lsdException w:name="Medium Grid 3 Accent 1" w:semiHidden="0" w:uiPriority="69" w:unhideWhenUsed="0"/>
+    <w:lsdException w:name="Dark List Accent 1" w:semiHidden="0" w:uiPriority="70" w:unhideWhenUsed="0"/>
+    <w:lsdException w:name="Colorful Shading Accent 1" w:semiHidden="0" w:uiPriority="71" w:unhideWhenUsed="0"/>
+    <w:lsdException w:name="Colorful List Accent 1" w:semiHidden="0" w:uiPriority="72" w:unhideWhenUsed="0"/>
+    <w:lsdException w:name="Colorful Grid Accent 1" w:semiHidden="0" w:uiPriority="73" w:unhideWhenUsed="0"/>
+    <w:lsdException w:name="Light Shading Accent 2" w:semiHidden="0" w:uiPriority="60" w:unhideWhenUsed="0"/>
+    <w:lsdException w:name="Light List Accent 2" w:semiHidden="0" w:uiPriority="61" w:unhideWhenUsed="0"/>
+    <w:lsdException w:name="Light Grid Accent 2" w:semiHidden="0" w:uiPriority="62" w:unhideWhenUsed="0"/>
+    <w:lsdException w:name="Medium Shading 1 Accent 2" w:semiHidden="0" w:uiPriority="63" w:unhideWhenUsed="0"/>
+    <w:lsdException w:name="Medium Shading 2 Accent 2" w:semiHidden="0" w:uiPriority="64" w:unhideWhenUsed="0"/>
+    <w:lsdException w:name="Medium List 1 Accent 2" w:semiHidden="0" w:uiPriority="65" w:unhideWhenUsed="0"/>
+    <w:lsdException w:name="Medium List 2 Accent 2" w:semiHidden="0" w:uiPriority="66" w:unhideWhenUsed="0"/>
+    <w:lsdException w:name="Medium Grid 1 Accent 2" w:semiHidden="0" w:uiPriority="67" w:unhideWhenUsed="0"/>
+    <w:lsdException w:name="Medium Grid 2 Accent 2" w:semiHidden="0" w:uiPriority="68" w:unhideWhenUsed="0"/>
+    <w:lsdException w:name="Medium Grid 3 Accent 2" w:semiHidden="0" w:uiPriority="69" w:unhideWhenUsed="0"/>
+    <w:lsdException w:name="Dark List Accent 2" w:semiHidden="0" w:uiPriority="70" w:unhideWhenUsed="0"/>
+    <w:lsdException w:name="Colorful Shading Accent 2" w:semiHidden="0" w:uiPriority="71" w:unhideWhenUsed="0"/>
+    <w:lsdException w:name="Colorful List Accent 2" w:semiHidden="0" w:uiPriority="72" w:unhideWhenUsed="0"/>
+    <w:lsdException w:name="Colorful Grid Accent 2" w:semiHidden="0" w:uiPriority="73" w:unhideWhenUsed="0"/>
+    <w:lsdException w:name="Light Shading Accent 3" w:semiHidden="0" w:uiPriority="60" w:unhideWhenUsed="0"/>
+    <w:lsdException w:name="Light List Accent 3" w:semiHidden="0" w:uiPriority="61" w:unhideWhenUsed="0"/>
+    <w:lsdException w:name="Light Grid Accent 3" w:semiHidden="0" w:uiPriority="62" w:unhideWhenUsed="0"/>
+    <w:lsdException w:name="Medium Shading 1 Accent 3" w:semiHidden="0" w:uiPriority="63" w:unhideWhenUsed="0"/>
+    <w:lsdException w:name="Medium Shading 2 Accent 3" w:semiHidden="0" w:uiPriority="64" w:unhideWhenUsed="0"/>
+    <w:lsdException w:name="Medium List 1 Accent 3" w:semiHidden="0" w:uiPriority="65" w:unhideWhenUsed="0"/>
+    <w:lsdException w:name="Medium List 2 Accent 3" w:semiHidden="0" w:uiPriority="66" w:unhideWhenUsed="0"/>
+    <w:lsdException w:name="Medium Grid 1 Accent 3" w:semiHidden="0" w:uiPriority="67" w:unhideWhenUsed="0"/>
+    <w:lsdException w:name="Medium Grid 2 Accent 3" w:semiHidden="0" w:uiPriority="68" w:unhideWhenUsed="0"/>
+    <w:lsdException w:name="Medium Grid 3 Accent 3" w:semiHidden="0" w:uiPriority="69" w:unhideWhenUsed="0"/>
+    <w:lsdException w:name="Dark List Accent 3" w:semiHidden="0" w:uiPriority="70" w:unhideWhenUsed="0"/>
+    <w:lsdException w:name="Colorful Shading Accent 3" w:semiHidden="0" w:uiPriority="71" w:unhideWhenUsed="0"/>
+    <w:lsdException w:name="Colorful List Accent 3" w:semiHidden="0" w:uiPriority="72" w:unhideWhenUsed="0"/>
+    <w:lsdException w:name="Colorful Grid Accent 3" w:semiHidden="0" w:uiPriority="73" w:unhideWhenUsed="0"/>
+    <w:lsdException w:name="Light Shading Accent 4" w:semiHidden="0" w:uiPriority="60" w:unhideWhenUsed="0"/>
+    <w:lsdException w:name="Light List Accent 4" w:semiHidden="0" w:uiPriority="61" w:unhideWhenUsed="0"/>
+    <w:lsdException w:name="Light Grid Accent 4" w:semiHidden="0" w:uiPriority="62" w:unhideWhenUsed="0"/>
+    <w:lsdException w:name="Medium Shading 1 Accent 4" w:semiHidden="0" w:uiPriority="63" w:unhideWhenUsed="0"/>
+    <w:lsdException w:name="Medium Shading 2 Accent 4" w:semiHidden="0" w:uiPriority="64" w:unhideWhenUsed="0"/>
+    <w:lsdException w:name="Medium List 1 Accent 4" w:semiHidden="0" w:uiPriority="65" w:unhideWhenUsed="0"/>
+    <w:lsdException w:name="Medium List 2 Accent 4" w:semiHidden="0" w:uiPriority="66" w:unhideWhenUsed="0"/>
+    <w:lsdException w:name="Medium Grid 1 Accent 4" w:semiHidden="0" w:uiPriority="67" w:unhideWhenUsed="0"/>
+    <w:lsdException w:name="Medium Grid 2 Accent 4" w:semiHidden="0" w:uiPriority="68" w:unhideWhenUsed="0"/>
+    <w:lsdException w:name="Medium Grid 3 Accent 4" w:semiHidden="0" w:uiPriority="69" w:unhideWhenUsed="0"/>
+    <w:lsdException w:name="Dark List Accent 4" w:semiHidden="0" w:uiPriority="70" w:unhideWhenUsed="0"/>
+    <w:lsdException w:name="Colorful Shading Accent 4" w:semiHidden="0" w:uiPriority="71" w:unhideWhenUsed="0"/>
+    <w:lsdException w:name="Colorful List Accent 4" w:semiHidden="0" w:uiPriority="72" w:unhideWhenUsed="0"/>
+    <w:lsdException w:name="Colorful Grid Accent 4" w:semiHidden="0" w:uiPriority="73" w:unhideWhenUsed="0"/>
+    <w:lsdException w:name="Light Shading Accent 5" w:semiHidden="0" w:uiPriority="60" w:unhideWhenUsed="0"/>
+    <w:lsdException w:name="Light List Accent 5" w:semiHidden="0" w:uiPriority="61" w:unhideWhenUsed="0"/>
+    <w:lsdException w:name="Light Grid Accent 5" w:semiHidden="0" w:uiPriority="62" w:unhideWhenUsed="0"/>
+    <w:lsdException w:name="Medium Shading 1 Accent 5" w:semiHidden="0" w:uiPriority="63" w:unhideWhenUsed="0"/>
+    <w:lsdException w:name="Medium Shading 2 Accent 5" w:semiHidden="0" w:uiPriority="64" w:unhideWhenUsed="0"/>
+    <w:lsdException w:name="Medium List 1 Accent 5" w:semiHidden="0" w:uiPriority="65" w:unhideWhenUsed="0"/>
+    <w:lsdException w:name="Medium List 2 Accent 5" w:semiHidden="0" w:uiPriority="66" w:unhideWhenUsed="0"/>
+    <w:lsdException w:name="Medium Grid 1 Accent 5" w:semiHidden="0" w:uiPriority="67" w:unhideWhenUsed="0"/>
+    <w:lsdException w:name="Medium Grid 2 Accent 5" w:semiHidden="0" w:uiPriority="68" w:unhideWhenUsed="0"/>
+    <w:lsdException w:name="Medium Grid 3 Accent 5" w:semiHidden="0" w:uiPriority="69" w:unhideWhenUsed="0"/>
+    <w:lsdException w:name="Dark List Accent 5" w:semiHidden="0" w:uiPriority="70" w:unhideWhenUsed="0"/>
+    <w:lsdException w:name="Colorful Shading Accent 5" w:semiHidden="0" w:uiPriority="71" w:unhideWhenUsed="0"/>
+    <w:lsdException w:name="Colorful List Accent 5" w:semiHidden="0" w:uiPriority="72" w:unhideWhenUsed="0"/>
+    <w:lsdException w:name="Colorful Grid Accent 5" w:semiHidden="0" w:uiPriority="73" w:unhideWhenUsed="0"/>
+    <w:lsdException w:name="Light Shading Accent 6" w:semiHidden="0" w:uiPriority="60" w:unhideWhenUsed="0"/>
+    <w:lsdException w:name="Light List Accent 6" w:semiHidden="0" w:uiPriority="61" w:unhideWhenUsed="0"/>
+    <w:lsdException w:name="Light Grid Accent 6" w:semiHidden="0" w:uiPriority="62" w:unhideWhenUsed="0"/>
+    <w:lsdException w:name="Medium Shading 1 Accent 6" w:semiHidden="0" w:uiPriority="63" w:unhideWhenUsed="0"/>
+    <w:lsdException w:name="Medium Shading 2 Accent 6" w:semiHidden="0" w:uiPriority="64" w:unhideWhenUsed="0"/>
+    <w:lsdException w:name="Medium List 1 Accent 6" w:semiHidden="0" w:uiPriority="65" w:unhideWhenUsed="0"/>
+    <w:lsdException w:name="Medium List 2 Accent 6" w:semiHidden="0" w:uiPriority="66" w:unhideWhenUsed="0"/>
+    <w:lsdException w:name="Medium Grid 1 Accent 6" w:semiHidden="0" w:uiPriority="67" w:unhideWhenUsed="0"/>
+    <w:lsdException w:name="Medium Grid 2 Accent 6" w:semiHidden="0" w:uiPriority="68" w:unhideWhenUsed="0"/>
+    <w:lsdException w:name="Medium Grid 3 Accent 6" w:semiHidden="0" w:uiPriority="69" w:unhideWhenUsed="0"/>
+    <w:lsdException w:name="Dark List Accent 6" w:semiHidden="0" w:uiPriority="70" w:unhideWhenUsed="0"/>
+    <w:lsdException w:name="Colorful Shading Accent 6" w:semiHidden="0" w:uiPriority="71" w:unhideWhenUsed="0"/>
+    <w:lsdException w:name="Colorful List Accent 6" w:semiHidden="0" w:uiPriority="72" w:unhideWhenUsed="0"/>
+    <w:lsdException w:name="Colorful Grid Accent 6" w:semiHidden="0" w:uiPriority="73" w:unhideWhenUsed="0"/>
+    <w:lsdException w:name="Subtle Emphasis" w:semiHidden="0" w:uiPriority="19" w:unhideWhenUsed="0" w:qFormat="1"/>
+    <w:lsdException w:name="Intense Emphasis" w:semiHidden="0" w:uiPriority="21" w:unhideWhenUsed="0" w:qFormat="1"/>
+    <w:lsdException w:name="Subtle Reference" w:semiHidden="0" w:uiPriority="31" w:unhideWhenUsed="0" w:qFormat="1"/>
+    <w:lsdException w:name="Intense Reference" w:semiHidden="0" w:uiPriority="32" w:unhideWhenUsed="0" w:qFormat="1"/>
+    <w:lsdException w:name="Book Title" w:semiHidden="0" w:uiPriority="33" w:unhideWhenUsed="0" w:qFormat="1"/>
+    <w:lsdException w:name="Bibliography" w:uiPriority="37"/>
+    <w:lsdException w:name="TOC Heading" w:uiPriority="39" w:qFormat="1"/>
   </w:latentStyles>
   <w:style w:type="paragraph" w:default="1" w:styleId="Normal">
     <w:name w:val="Normal"/>
@@ -7112,6 +6734,7 @@
     <w:uiPriority w:val="99"/>
     <w:semiHidden/>
     <w:unhideWhenUsed/>
+    <w:qFormat/>
     <w:tblPr>
       <w:tblInd w:w="0" w:type="dxa"/>
       <w:tblCellMar>
@@ -7593,6 +7216,7 @@
       <w:spacing w:after="0" w:line="240" w:lineRule="auto"/>
     </w:pPr>
     <w:tblPr>
+      <w:tblInd w:w="0" w:type="dxa"/>
       <w:tblBorders>
         <w:top w:val="single" w:sz="4" w:space="0" w:color="auto"/>
         <w:left w:val="single" w:sz="4" w:space="0" w:color="auto"/>
@@ -7601,7 +7225,41 @@
         <w:insideH w:val="single" w:sz="4" w:space="0" w:color="auto"/>
         <w:insideV w:val="single" w:sz="4" w:space="0" w:color="auto"/>
       </w:tblBorders>
+      <w:tblCellMar>
+        <w:top w:w="0" w:type="dxa"/>
+        <w:left w:w="108" w:type="dxa"/>
+        <w:bottom w:w="0" w:type="dxa"/>
+        <w:right w:w="108" w:type="dxa"/>
+      </w:tblCellMar>
     </w:tblPr>
+  </w:style>
+  <w:style w:type="paragraph" w:styleId="BalloonText">
+    <w:name w:val="Balloon Text"/>
+    <w:basedOn w:val="Normal"/>
+    <w:link w:val="BalloonTextChar"/>
+    <w:uiPriority w:val="99"/>
+    <w:semiHidden/>
+    <w:unhideWhenUsed/>
+    <w:rsid w:val="003146D7"/>
+    <w:pPr>
+      <w:spacing w:after="0" w:line="240" w:lineRule="auto"/>
+    </w:pPr>
+    <w:rPr>
+      <w:sz w:val="16"/>
+      <w:szCs w:val="16"/>
+    </w:rPr>
+  </w:style>
+  <w:style w:type="character" w:customStyle="1" w:styleId="BalloonTextChar">
+    <w:name w:val="Balloon Text Char"/>
+    <w:basedOn w:val="DefaultParagraphFont"/>
+    <w:link w:val="BalloonText"/>
+    <w:uiPriority w:val="99"/>
+    <w:semiHidden/>
+    <w:rsid w:val="003146D7"/>
+    <w:rPr>
+      <w:sz w:val="16"/>
+      <w:szCs w:val="16"/>
+    </w:rPr>
   </w:style>
 </w:styles>
 </file>
@@ -7649,7 +7307,7 @@
     </a:clrScheme>
     <a:fontScheme name="Office">
       <a:majorFont>
-        <a:latin typeface="Calibri Light" panose="020F0302020204030204"/>
+        <a:latin typeface="Calibri Light"/>
         <a:ea typeface=""/>
         <a:cs typeface=""/>
         <a:font script="Jpan" typeface="游ゴシック Light"/>
@@ -7684,7 +7342,7 @@
         <a:font script="Geor" typeface="Sylfaen"/>
       </a:majorFont>
       <a:minorFont>
-        <a:latin typeface="Calibri" panose="020F0502020204030204"/>
+        <a:latin typeface="Calibri"/>
         <a:ea typeface=""/>
         <a:cs typeface=""/>
         <a:font script="Jpan" typeface="游明朝"/>
@@ -7861,7 +7519,7 @@
   <a:extraClrSchemeLst/>
   <a:extLst>
     <a:ext uri="{05A4C25C-085E-4340-85A3-A5531E510DB2}">
-      <thm15:themeFamily xmlns:thm15="http://schemas.microsoft.com/office/thememl/2012/main" name="Office Theme" id="{62F939B6-93AF-4DB8-9C6B-D6C7DFDC589F}" vid="{4A3C46E8-61CC-4603-A589-7422A47A8E4A}"/>
+      <thm15:themeFamily xmlns:thm15="http://schemas.microsoft.com/office/thememl/2012/main" xmlns="" name="Office Theme" id="{62F939B6-93AF-4DB8-9C6B-D6C7DFDC589F}" vid="{4A3C46E8-61CC-4603-A589-7422A47A8E4A}"/>
     </a:ext>
   </a:extLst>
 </a:theme>
@@ -7872,7 +7530,7 @@
 </file>
 
 <file path=customXml/itemProps1.xml><?xml version="1.0" encoding="utf-8"?>
-<ds:datastoreItem xmlns:ds="http://schemas.openxmlformats.org/officeDocument/2006/customXml" ds:itemID="{8972E824-A81A-423B-A65A-F00BE972ABAB}">
+<ds:datastoreItem xmlns:ds="http://schemas.openxmlformats.org/officeDocument/2006/customXml" ds:itemID="{E51D06A1-E0EC-4BC6-833F-8592501C4939}">
   <ds:schemaRefs>
     <ds:schemaRef ds:uri="http://schemas.openxmlformats.org/officeDocument/2006/bibliography"/>
   </ds:schemaRefs>

</xml_diff>